<commit_message>
#Categories Fragment implemented partially #Default concept has been modified
</commit_message>
<xml_diff>
--- a/app/src/main/res/raw/db_data_model_v2.docx
+++ b/app/src/main/res/raw/db_data_model_v2.docx
@@ -13,14 +13,14 @@
           <w:sz w:val="28"/>
           <w:lang w:val="en-US"/>
         </w:rPr>
-        <w:t>COUNTRY</w:t>
+        <w:t>COUNTRIES</w:t>
       </w:r>
     </w:p>
     <w:tbl>
       <w:tblPr>
         <w:tblW w:w="10710" w:type="dxa"/>
         <w:jc w:val="left"/>
-        <w:tblInd w:w="-120" w:type="dxa"/>
+        <w:tblInd w:w="-130" w:type="dxa"/>
         <w:tblBorders>
           <w:top w:val="single" w:sz="4" w:space="0" w:color="000001"/>
           <w:left w:val="single" w:sz="4" w:space="0" w:color="000001"/>
@@ -39,8 +39,8 @@
       <w:tblGrid>
         <w:gridCol w:w="2310"/>
         <w:gridCol w:w="1470"/>
-        <w:gridCol w:w="1442"/>
-        <w:gridCol w:w="5487"/>
+        <w:gridCol w:w="1443"/>
+        <w:gridCol w:w="5486"/>
       </w:tblGrid>
       <w:tr>
         <w:trPr/>
@@ -110,7 +110,7 @@
         </w:tc>
         <w:tc>
           <w:tcPr>
-            <w:tcW w:w="1442" w:type="dxa"/>
+            <w:tcW w:w="1443" w:type="dxa"/>
             <w:tcBorders>
               <w:top w:val="single" w:sz="4" w:space="0" w:color="000001"/>
               <w:left w:val="single" w:sz="4" w:space="0" w:color="000001"/>
@@ -142,7 +142,7 @@
         </w:tc>
         <w:tc>
           <w:tcPr>
-            <w:tcW w:w="5487" w:type="dxa"/>
+            <w:tcW w:w="5486" w:type="dxa"/>
             <w:tcBorders>
               <w:top w:val="single" w:sz="4" w:space="0" w:color="000001"/>
               <w:left w:val="single" w:sz="4" w:space="0" w:color="000001"/>
@@ -239,7 +239,7 @@
         </w:tc>
         <w:tc>
           <w:tcPr>
-            <w:tcW w:w="1442" w:type="dxa"/>
+            <w:tcW w:w="1443" w:type="dxa"/>
             <w:tcBorders>
               <w:top w:val="single" w:sz="4" w:space="0" w:color="000001"/>
               <w:left w:val="single" w:sz="4" w:space="0" w:color="000001"/>
@@ -270,7 +270,7 @@
         </w:tc>
         <w:tc>
           <w:tcPr>
-            <w:tcW w:w="5487" w:type="dxa"/>
+            <w:tcW w:w="5486" w:type="dxa"/>
             <w:tcBorders>
               <w:top w:val="single" w:sz="4" w:space="0" w:color="000001"/>
               <w:left w:val="single" w:sz="4" w:space="0" w:color="000001"/>
@@ -367,7 +367,7 @@
         </w:tc>
         <w:tc>
           <w:tcPr>
-            <w:tcW w:w="1442" w:type="dxa"/>
+            <w:tcW w:w="1443" w:type="dxa"/>
             <w:tcBorders>
               <w:top w:val="single" w:sz="4" w:space="0" w:color="000001"/>
               <w:left w:val="single" w:sz="4" w:space="0" w:color="000001"/>
@@ -398,7 +398,7 @@
         </w:tc>
         <w:tc>
           <w:tcPr>
-            <w:tcW w:w="5487" w:type="dxa"/>
+            <w:tcW w:w="5486" w:type="dxa"/>
             <w:tcBorders>
               <w:top w:val="single" w:sz="4" w:space="0" w:color="000001"/>
               <w:left w:val="single" w:sz="4" w:space="0" w:color="000001"/>
@@ -455,11 +455,19 @@
               <w:jc w:val="center"/>
               <w:rPr/>
             </w:pPr>
-            <w:r>
-              <w:rPr>
-                <w:lang w:val="en-US"/>
-              </w:rPr>
-              <w:t>CUR</w:t>
+            <w:bookmarkStart w:id="0" w:name="__DdeLink__1217_1830614124"/>
+            <w:r>
+              <w:rPr>
+                <w:lang w:val="en-US"/>
+              </w:rPr>
+              <w:t>CNTRY_</w:t>
+            </w:r>
+            <w:bookmarkEnd w:id="0"/>
+            <w:r>
+              <w:rPr>
+                <w:lang w:val="en-US"/>
+              </w:rPr>
+              <w:t>CODE</w:t>
             </w:r>
           </w:p>
         </w:tc>
@@ -487,73 +495,70 @@
               <w:rPr/>
             </w:pPr>
             <w:r>
-              <w:rPr>
-                <w:lang w:val="en-US"/>
-              </w:rPr>
+              <w:rPr/>
               <w:t>String</w:t>
             </w:r>
           </w:p>
         </w:tc>
         <w:tc>
           <w:tcPr>
-            <w:tcW w:w="1442" w:type="dxa"/>
-            <w:tcBorders>
-              <w:top w:val="single" w:sz="4" w:space="0" w:color="000001"/>
-              <w:left w:val="single" w:sz="4" w:space="0" w:color="000001"/>
-              <w:bottom w:val="single" w:sz="4" w:space="0" w:color="000001"/>
-              <w:right w:val="single" w:sz="4" w:space="0" w:color="000001"/>
-              <w:insideH w:val="single" w:sz="4" w:space="0" w:color="000001"/>
-              <w:insideV w:val="single" w:sz="4" w:space="0" w:color="000001"/>
-            </w:tcBorders>
-            <w:shd w:fill="FFFFFF" w:val="clear"/>
-            <w:tcMar>
-              <w:left w:w="-5" w:type="dxa"/>
-            </w:tcMar>
-          </w:tcPr>
-          <w:p>
-            <w:pPr>
-              <w:pStyle w:val="Normal"/>
-              <w:spacing w:before="114" w:after="114"/>
-              <w:jc w:val="center"/>
-              <w:rPr/>
-            </w:pPr>
-            <w:r>
-              <w:rPr>
-                <w:lang w:val="en-US"/>
-              </w:rPr>
+            <w:tcW w:w="1443" w:type="dxa"/>
+            <w:tcBorders>
+              <w:top w:val="single" w:sz="4" w:space="0" w:color="000001"/>
+              <w:left w:val="single" w:sz="4" w:space="0" w:color="000001"/>
+              <w:bottom w:val="single" w:sz="4" w:space="0" w:color="000001"/>
+              <w:right w:val="single" w:sz="4" w:space="0" w:color="000001"/>
+              <w:insideH w:val="single" w:sz="4" w:space="0" w:color="000001"/>
+              <w:insideV w:val="single" w:sz="4" w:space="0" w:color="000001"/>
+            </w:tcBorders>
+            <w:shd w:fill="FFFFFF" w:val="clear"/>
+            <w:tcMar>
+              <w:left w:w="-5" w:type="dxa"/>
+            </w:tcMar>
+          </w:tcPr>
+          <w:p>
+            <w:pPr>
+              <w:pStyle w:val="Normal"/>
+              <w:spacing w:before="114" w:after="114"/>
+              <w:jc w:val="center"/>
+              <w:rPr/>
+            </w:pPr>
+            <w:r>
+              <w:rPr/>
               <w:t>No</w:t>
             </w:r>
           </w:p>
         </w:tc>
         <w:tc>
           <w:tcPr>
-            <w:tcW w:w="5487" w:type="dxa"/>
-            <w:tcBorders>
-              <w:top w:val="single" w:sz="4" w:space="0" w:color="000001"/>
-              <w:left w:val="single" w:sz="4" w:space="0" w:color="000001"/>
-              <w:bottom w:val="single" w:sz="4" w:space="0" w:color="000001"/>
-              <w:right w:val="single" w:sz="4" w:space="0" w:color="000001"/>
-              <w:insideH w:val="single" w:sz="4" w:space="0" w:color="000001"/>
-              <w:insideV w:val="single" w:sz="4" w:space="0" w:color="000001"/>
-            </w:tcBorders>
-            <w:shd w:fill="FFFFFF" w:val="clear"/>
-            <w:tcMar>
-              <w:left w:w="-5" w:type="dxa"/>
-            </w:tcMar>
-          </w:tcPr>
-          <w:p>
-            <w:pPr>
-              <w:pStyle w:val="Normal"/>
-              <w:spacing w:before="114" w:after="114"/>
-              <w:jc w:val="center"/>
-              <w:rPr/>
-            </w:pPr>
-            <w:r>
-              <w:rPr>
-                <w:rFonts w:eastAsia="Droid Sans Fallback" w:cs="DejaVu Sans" w:ascii="Ubuntu" w:hAnsi="Ubuntu"/>
-                <w:lang w:val="en-US"/>
-              </w:rPr>
-              <w:t>Dollar, Rupee, Pounds</w:t>
+            <w:tcW w:w="5486" w:type="dxa"/>
+            <w:tcBorders>
+              <w:top w:val="single" w:sz="4" w:space="0" w:color="000001"/>
+              <w:left w:val="single" w:sz="4" w:space="0" w:color="000001"/>
+              <w:bottom w:val="single" w:sz="4" w:space="0" w:color="000001"/>
+              <w:right w:val="single" w:sz="4" w:space="0" w:color="000001"/>
+              <w:insideH w:val="single" w:sz="4" w:space="0" w:color="000001"/>
+              <w:insideV w:val="single" w:sz="4" w:space="0" w:color="000001"/>
+            </w:tcBorders>
+            <w:shd w:fill="FFFFFF" w:val="clear"/>
+            <w:tcMar>
+              <w:left w:w="-5" w:type="dxa"/>
+            </w:tcMar>
+          </w:tcPr>
+          <w:p>
+            <w:pPr>
+              <w:pStyle w:val="Normal"/>
+              <w:spacing w:before="114" w:after="114"/>
+              <w:jc w:val="center"/>
+              <w:rPr>
+                <w:lang w:val="en-US"/>
+              </w:rPr>
+            </w:pPr>
+            <w:r>
+              <w:rPr>
+                <w:lang w:val="en-US"/>
+              </w:rPr>
+              <w:t>+91 for IND, +1 for USA etc</w:t>
             </w:r>
           </w:p>
         </w:tc>
@@ -575,19 +580,20 @@
             <w:tcMar>
               <w:left w:w="-5" w:type="dxa"/>
             </w:tcMar>
-          </w:tcPr>
-          <w:p>
-            <w:pPr>
-              <w:pStyle w:val="Normal"/>
-              <w:spacing w:before="114" w:after="114"/>
-              <w:jc w:val="center"/>
-              <w:rPr/>
-            </w:pPr>
-            <w:r>
-              <w:rPr>
-                <w:lang w:val="en-US"/>
-              </w:rPr>
-              <w:t>CUR_CODE</w:t>
+            <w:vAlign w:val="bottom"/>
+          </w:tcPr>
+          <w:p>
+            <w:pPr>
+              <w:pStyle w:val="Normal"/>
+              <w:spacing w:before="114" w:after="114"/>
+              <w:jc w:val="center"/>
+              <w:rPr/>
+            </w:pPr>
+            <w:r>
+              <w:rPr>
+                <w:lang w:val="en-US"/>
+              </w:rPr>
+              <w:t>CUR</w:t>
             </w:r>
           </w:p>
         </w:tc>
@@ -624,7 +630,7 @@
         </w:tc>
         <w:tc>
           <w:tcPr>
-            <w:tcW w:w="1442" w:type="dxa"/>
+            <w:tcW w:w="1443" w:type="dxa"/>
             <w:tcBorders>
               <w:top w:val="single" w:sz="4" w:space="0" w:color="000001"/>
               <w:left w:val="single" w:sz="4" w:space="0" w:color="000001"/>
@@ -655,32 +661,33 @@
         </w:tc>
         <w:tc>
           <w:tcPr>
-            <w:tcW w:w="5487" w:type="dxa"/>
-            <w:tcBorders>
-              <w:top w:val="single" w:sz="4" w:space="0" w:color="000001"/>
-              <w:left w:val="single" w:sz="4" w:space="0" w:color="000001"/>
-              <w:bottom w:val="single" w:sz="4" w:space="0" w:color="000001"/>
-              <w:right w:val="single" w:sz="4" w:space="0" w:color="000001"/>
-              <w:insideH w:val="single" w:sz="4" w:space="0" w:color="000001"/>
-              <w:insideV w:val="single" w:sz="4" w:space="0" w:color="000001"/>
-            </w:tcBorders>
-            <w:shd w:fill="FFFFFF" w:val="clear"/>
-            <w:tcMar>
-              <w:left w:w="-5" w:type="dxa"/>
-            </w:tcMar>
-          </w:tcPr>
-          <w:p>
-            <w:pPr>
-              <w:pStyle w:val="Normal"/>
-              <w:spacing w:before="114" w:after="114"/>
-              <w:jc w:val="center"/>
-              <w:rPr/>
-            </w:pPr>
-            <w:r>
-              <w:rPr>
-                <w:lang w:val="en-US"/>
-              </w:rPr>
-              <w:t>USD, INR, GBP</w:t>
+            <w:tcW w:w="5486" w:type="dxa"/>
+            <w:tcBorders>
+              <w:top w:val="single" w:sz="4" w:space="0" w:color="000001"/>
+              <w:left w:val="single" w:sz="4" w:space="0" w:color="000001"/>
+              <w:bottom w:val="single" w:sz="4" w:space="0" w:color="000001"/>
+              <w:right w:val="single" w:sz="4" w:space="0" w:color="000001"/>
+              <w:insideH w:val="single" w:sz="4" w:space="0" w:color="000001"/>
+              <w:insideV w:val="single" w:sz="4" w:space="0" w:color="000001"/>
+            </w:tcBorders>
+            <w:shd w:fill="FFFFFF" w:val="clear"/>
+            <w:tcMar>
+              <w:left w:w="-5" w:type="dxa"/>
+            </w:tcMar>
+          </w:tcPr>
+          <w:p>
+            <w:pPr>
+              <w:pStyle w:val="Normal"/>
+              <w:spacing w:before="114" w:after="114"/>
+              <w:jc w:val="center"/>
+              <w:rPr/>
+            </w:pPr>
+            <w:r>
+              <w:rPr>
+                <w:rFonts w:eastAsia="Droid Sans Fallback" w:cs="DejaVu Sans" w:ascii="Ubuntu" w:hAnsi="Ubuntu"/>
+                <w:lang w:val="en-US"/>
+              </w:rPr>
+              <w:t>Dollar, Rupee, Pounds</w:t>
             </w:r>
           </w:p>
         </w:tc>
@@ -714,7 +721,7 @@
               <w:rPr>
                 <w:lang w:val="en-US"/>
               </w:rPr>
-              <w:t>CREAT_DTM</w:t>
+              <w:t>CUR_CODE</w:t>
             </w:r>
           </w:p>
         </w:tc>
@@ -745,13 +752,13 @@
               <w:rPr>
                 <w:lang w:val="en-US"/>
               </w:rPr>
-              <w:t>DateTime</w:t>
-            </w:r>
-          </w:p>
-        </w:tc>
-        <w:tc>
-          <w:tcPr>
-            <w:tcW w:w="1442" w:type="dxa"/>
+              <w:t>String</w:t>
+            </w:r>
+          </w:p>
+        </w:tc>
+        <w:tc>
+          <w:tcPr>
+            <w:tcW w:w="1443" w:type="dxa"/>
             <w:tcBorders>
               <w:top w:val="single" w:sz="4" w:space="0" w:color="000001"/>
               <w:left w:val="single" w:sz="4" w:space="0" w:color="000001"/>
@@ -782,33 +789,32 @@
         </w:tc>
         <w:tc>
           <w:tcPr>
-            <w:tcW w:w="5487" w:type="dxa"/>
-            <w:tcBorders>
-              <w:top w:val="single" w:sz="4" w:space="0" w:color="000001"/>
-              <w:left w:val="single" w:sz="4" w:space="0" w:color="000001"/>
-              <w:bottom w:val="single" w:sz="4" w:space="0" w:color="000001"/>
-              <w:right w:val="single" w:sz="4" w:space="0" w:color="000001"/>
-              <w:insideH w:val="single" w:sz="4" w:space="0" w:color="000001"/>
-              <w:insideV w:val="single" w:sz="4" w:space="0" w:color="000001"/>
-            </w:tcBorders>
-            <w:shd w:fill="FFFFFF" w:val="clear"/>
-            <w:tcMar>
-              <w:left w:w="-5" w:type="dxa"/>
-            </w:tcMar>
-          </w:tcPr>
-          <w:p>
-            <w:pPr>
-              <w:pStyle w:val="Normal"/>
-              <w:spacing w:before="114" w:after="114"/>
-              <w:jc w:val="center"/>
-              <w:rPr>
-                <w:lang w:val="en-US"/>
-              </w:rPr>
-            </w:pPr>
-            <w:r>
-              <w:rPr>
-                <w:lang w:val="en-US"/>
-              </w:rPr>
+            <w:tcW w:w="5486" w:type="dxa"/>
+            <w:tcBorders>
+              <w:top w:val="single" w:sz="4" w:space="0" w:color="000001"/>
+              <w:left w:val="single" w:sz="4" w:space="0" w:color="000001"/>
+              <w:bottom w:val="single" w:sz="4" w:space="0" w:color="000001"/>
+              <w:right w:val="single" w:sz="4" w:space="0" w:color="000001"/>
+              <w:insideH w:val="single" w:sz="4" w:space="0" w:color="000001"/>
+              <w:insideV w:val="single" w:sz="4" w:space="0" w:color="000001"/>
+            </w:tcBorders>
+            <w:shd w:fill="FFFFFF" w:val="clear"/>
+            <w:tcMar>
+              <w:left w:w="-5" w:type="dxa"/>
+            </w:tcMar>
+          </w:tcPr>
+          <w:p>
+            <w:pPr>
+              <w:pStyle w:val="Normal"/>
+              <w:spacing w:before="114" w:after="114"/>
+              <w:jc w:val="center"/>
+              <w:rPr/>
+            </w:pPr>
+            <w:r>
+              <w:rPr>
+                <w:lang w:val="en-US"/>
+              </w:rPr>
+              <w:t>USD, INR, GBP</w:t>
             </w:r>
           </w:p>
         </w:tc>
@@ -842,6 +848,134 @@
               <w:rPr>
                 <w:lang w:val="en-US"/>
               </w:rPr>
+              <w:t>CREAT_DTM</w:t>
+            </w:r>
+          </w:p>
+        </w:tc>
+        <w:tc>
+          <w:tcPr>
+            <w:tcW w:w="1470" w:type="dxa"/>
+            <w:tcBorders>
+              <w:top w:val="single" w:sz="4" w:space="0" w:color="000001"/>
+              <w:left w:val="single" w:sz="4" w:space="0" w:color="000001"/>
+              <w:bottom w:val="single" w:sz="4" w:space="0" w:color="000001"/>
+              <w:right w:val="single" w:sz="4" w:space="0" w:color="000001"/>
+              <w:insideH w:val="single" w:sz="4" w:space="0" w:color="000001"/>
+              <w:insideV w:val="single" w:sz="4" w:space="0" w:color="000001"/>
+            </w:tcBorders>
+            <w:shd w:fill="FFFFFF" w:val="clear"/>
+            <w:tcMar>
+              <w:left w:w="-5" w:type="dxa"/>
+            </w:tcMar>
+          </w:tcPr>
+          <w:p>
+            <w:pPr>
+              <w:pStyle w:val="Normal"/>
+              <w:spacing w:before="114" w:after="114"/>
+              <w:jc w:val="center"/>
+              <w:rPr/>
+            </w:pPr>
+            <w:r>
+              <w:rPr>
+                <w:lang w:val="en-US"/>
+              </w:rPr>
+              <w:t>DateTime</w:t>
+            </w:r>
+          </w:p>
+        </w:tc>
+        <w:tc>
+          <w:tcPr>
+            <w:tcW w:w="1443" w:type="dxa"/>
+            <w:tcBorders>
+              <w:top w:val="single" w:sz="4" w:space="0" w:color="000001"/>
+              <w:left w:val="single" w:sz="4" w:space="0" w:color="000001"/>
+              <w:bottom w:val="single" w:sz="4" w:space="0" w:color="000001"/>
+              <w:right w:val="single" w:sz="4" w:space="0" w:color="000001"/>
+              <w:insideH w:val="single" w:sz="4" w:space="0" w:color="000001"/>
+              <w:insideV w:val="single" w:sz="4" w:space="0" w:color="000001"/>
+            </w:tcBorders>
+            <w:shd w:fill="FFFFFF" w:val="clear"/>
+            <w:tcMar>
+              <w:left w:w="-5" w:type="dxa"/>
+            </w:tcMar>
+          </w:tcPr>
+          <w:p>
+            <w:pPr>
+              <w:pStyle w:val="Normal"/>
+              <w:spacing w:before="114" w:after="114"/>
+              <w:jc w:val="center"/>
+              <w:rPr/>
+            </w:pPr>
+            <w:r>
+              <w:rPr>
+                <w:lang w:val="en-US"/>
+              </w:rPr>
+              <w:t>No</w:t>
+            </w:r>
+          </w:p>
+        </w:tc>
+        <w:tc>
+          <w:tcPr>
+            <w:tcW w:w="5486" w:type="dxa"/>
+            <w:tcBorders>
+              <w:top w:val="single" w:sz="4" w:space="0" w:color="000001"/>
+              <w:left w:val="single" w:sz="4" w:space="0" w:color="000001"/>
+              <w:bottom w:val="single" w:sz="4" w:space="0" w:color="000001"/>
+              <w:right w:val="single" w:sz="4" w:space="0" w:color="000001"/>
+              <w:insideH w:val="single" w:sz="4" w:space="0" w:color="000001"/>
+              <w:insideV w:val="single" w:sz="4" w:space="0" w:color="000001"/>
+            </w:tcBorders>
+            <w:shd w:fill="FFFFFF" w:val="clear"/>
+            <w:tcMar>
+              <w:left w:w="-5" w:type="dxa"/>
+            </w:tcMar>
+          </w:tcPr>
+          <w:p>
+            <w:pPr>
+              <w:pStyle w:val="Normal"/>
+              <w:spacing w:before="114" w:after="114"/>
+              <w:jc w:val="center"/>
+              <w:rPr>
+                <w:lang w:val="en-US"/>
+              </w:rPr>
+            </w:pPr>
+            <w:r>
+              <w:rPr>
+                <w:lang w:val="en-US"/>
+              </w:rPr>
+            </w:r>
+          </w:p>
+        </w:tc>
+      </w:tr>
+      <w:tr>
+        <w:trPr/>
+        <w:tc>
+          <w:tcPr>
+            <w:tcW w:w="2310" w:type="dxa"/>
+            <w:tcBorders>
+              <w:top w:val="single" w:sz="4" w:space="0" w:color="000001"/>
+              <w:left w:val="single" w:sz="4" w:space="0" w:color="000001"/>
+              <w:bottom w:val="single" w:sz="4" w:space="0" w:color="000001"/>
+              <w:right w:val="single" w:sz="4" w:space="0" w:color="000001"/>
+              <w:insideH w:val="single" w:sz="4" w:space="0" w:color="000001"/>
+              <w:insideV w:val="single" w:sz="4" w:space="0" w:color="000001"/>
+            </w:tcBorders>
+            <w:shd w:fill="FFFFFF" w:val="clear"/>
+            <w:tcMar>
+              <w:left w:w="-5" w:type="dxa"/>
+            </w:tcMar>
+          </w:tcPr>
+          <w:p>
+            <w:pPr>
+              <w:pStyle w:val="Normal"/>
+              <w:spacing w:before="114" w:after="114"/>
+              <w:jc w:val="center"/>
+              <w:rPr/>
+            </w:pPr>
+            <w:r>
+              <w:rPr>
+                <w:lang w:val="en-US"/>
+              </w:rPr>
               <w:t>MOD_DTM</w:t>
             </w:r>
           </w:p>
@@ -879,7 +1013,7 @@
         </w:tc>
         <w:tc>
           <w:tcPr>
-            <w:tcW w:w="1442" w:type="dxa"/>
+            <w:tcW w:w="1443" w:type="dxa"/>
             <w:tcBorders>
               <w:top w:val="single" w:sz="4" w:space="0" w:color="000001"/>
               <w:left w:val="single" w:sz="4" w:space="0" w:color="000001"/>
@@ -910,7 +1044,7 @@
         </w:tc>
         <w:tc>
           <w:tcPr>
-            <w:tcW w:w="5487" w:type="dxa"/>
+            <w:tcW w:w="5486" w:type="dxa"/>
             <w:tcBorders>
               <w:top w:val="single" w:sz="4" w:space="0" w:color="000001"/>
               <w:left w:val="single" w:sz="4" w:space="0" w:color="000001"/>
@@ -978,14 +1112,14 @@
           <w:sz w:val="28"/>
           <w:lang w:val="en-US"/>
         </w:rPr>
-        <w:t>USER</w:t>
+        <w:t>USERS</w:t>
       </w:r>
     </w:p>
     <w:tbl>
       <w:tblPr>
         <w:tblW w:w="10710" w:type="dxa"/>
         <w:jc w:val="left"/>
-        <w:tblInd w:w="-120" w:type="dxa"/>
+        <w:tblInd w:w="-130" w:type="dxa"/>
         <w:tblBorders>
           <w:top w:val="single" w:sz="4" w:space="0" w:color="000001"/>
           <w:left w:val="single" w:sz="4" w:space="0" w:color="000001"/>
@@ -1305,14 +1439,14 @@
               <w:jc w:val="center"/>
               <w:rPr/>
             </w:pPr>
-            <w:bookmarkStart w:id="0" w:name="__DdeLink__2667_1430530296"/>
+            <w:bookmarkStart w:id="1" w:name="__DdeLink__2667_1430530296"/>
             <w:r>
               <w:rPr>
                 <w:lang w:val="en-US"/>
               </w:rPr>
               <w:t>CNTRY_ID</w:t>
             </w:r>
-            <w:bookmarkEnd w:id="0"/>
+            <w:bookmarkEnd w:id="1"/>
             <w:r>
               <w:rPr>
                 <w:lang w:val="en-US"/>
@@ -1440,8 +1574,8 @@
               <w:jc w:val="center"/>
               <w:rPr/>
             </w:pPr>
-            <w:bookmarkStart w:id="1" w:name="__DdeLink__2663_1430530296"/>
-            <w:bookmarkEnd w:id="1"/>
+            <w:bookmarkStart w:id="2" w:name="__DdeLink__2663_1430530296"/>
+            <w:bookmarkEnd w:id="2"/>
             <w:r>
               <w:rPr>
                 <w:lang w:val="en-US"/>
@@ -1826,8 +1960,8 @@
               <w:jc w:val="center"/>
               <w:rPr/>
             </w:pPr>
-            <w:bookmarkStart w:id="2" w:name="__DdeLink__2665_1430530296"/>
-            <w:bookmarkEnd w:id="2"/>
+            <w:bookmarkStart w:id="3" w:name="__DdeLink__2665_1430530296"/>
+            <w:bookmarkEnd w:id="3"/>
             <w:r>
               <w:rPr>
                 <w:lang w:val="en-US"/>
@@ -2212,8 +2346,8 @@
               <w:jc w:val="center"/>
               <w:rPr/>
             </w:pPr>
-            <w:bookmarkStart w:id="3" w:name="__DdeLink__1855_1224858234"/>
-            <w:bookmarkEnd w:id="3"/>
+            <w:bookmarkStart w:id="4" w:name="__DdeLink__1855_1224858234"/>
+            <w:bookmarkEnd w:id="4"/>
             <w:r>
               <w:rPr>
                 <w:lang w:val="en-US"/>
@@ -2342,8 +2476,8 @@
               <w:jc w:val="center"/>
               <w:rPr/>
             </w:pPr>
-            <w:bookmarkStart w:id="4" w:name="__DdeLink__1857_1224858234"/>
-            <w:bookmarkEnd w:id="4"/>
+            <w:bookmarkStart w:id="5" w:name="__DdeLink__1857_1224858234"/>
+            <w:bookmarkEnd w:id="5"/>
             <w:r>
               <w:rPr>
                 <w:lang w:val="en-US"/>
@@ -2531,14 +2665,14 @@
           <w:sz w:val="28"/>
           <w:lang w:val="en-US"/>
         </w:rPr>
-        <w:t>CATEGORY</w:t>
+        <w:t>CATEGORIES</w:t>
       </w:r>
     </w:p>
     <w:tbl>
       <w:tblPr>
         <w:tblW w:w="9244" w:type="dxa"/>
         <w:jc w:val="left"/>
-        <w:tblInd w:w="-120" w:type="dxa"/>
+        <w:tblInd w:w="-130" w:type="dxa"/>
         <w:tblBorders>
           <w:top w:val="single" w:sz="4" w:space="0" w:color="000001"/>
           <w:left w:val="single" w:sz="4" w:space="0" w:color="000001"/>
@@ -3486,14 +3620,14 @@
           <w:sz w:val="28"/>
           <w:lang w:val="en-US"/>
         </w:rPr>
-        <w:t>ACCOUNT</w:t>
+        <w:t>ACCOUNTS</w:t>
       </w:r>
     </w:p>
     <w:tbl>
       <w:tblPr>
         <w:tblW w:w="9244" w:type="dxa"/>
         <w:jc w:val="left"/>
-        <w:tblInd w:w="-120" w:type="dxa"/>
+        <w:tblInd w:w="-130" w:type="dxa"/>
         <w:tblBorders>
           <w:top w:val="single" w:sz="4" w:space="0" w:color="000001"/>
           <w:left w:val="single" w:sz="4" w:space="0" w:color="000001"/>
@@ -4441,14 +4575,14 @@
           <w:sz w:val="28"/>
           <w:lang w:val="en-US"/>
         </w:rPr>
-        <w:t>SPENT_ON</w:t>
+        <w:t>SPENT_ONS</w:t>
       </w:r>
     </w:p>
     <w:tbl>
       <w:tblPr>
         <w:tblW w:w="9244" w:type="dxa"/>
         <w:jc w:val="left"/>
-        <w:tblInd w:w="-120" w:type="dxa"/>
+        <w:tblInd w:w="-130" w:type="dxa"/>
         <w:tblBorders>
           <w:top w:val="single" w:sz="4" w:space="0" w:color="000001"/>
           <w:left w:val="single" w:sz="4" w:space="0" w:color="000001"/>
@@ -4493,89 +4627,77 @@
               <w:pStyle w:val="Normal"/>
               <w:spacing w:before="114" w:after="114"/>
               <w:jc w:val="center"/>
+              <w:rPr/>
+            </w:pPr>
+            <w:r>
               <w:rPr>
                 <w:b/>
+                <w:lang w:val="en-US"/>
+              </w:rPr>
+              <w:t>Column Name</w:t>
+            </w:r>
+          </w:p>
+        </w:tc>
+        <w:tc>
+          <w:tcPr>
+            <w:tcW w:w="1468" w:type="dxa"/>
+            <w:tcBorders>
+              <w:top w:val="single" w:sz="4" w:space="0" w:color="000001"/>
+              <w:left w:val="single" w:sz="4" w:space="0" w:color="000001"/>
+              <w:bottom w:val="single" w:sz="4" w:space="0" w:color="000001"/>
+              <w:right w:val="single" w:sz="4" w:space="0" w:color="000001"/>
+              <w:insideH w:val="single" w:sz="4" w:space="0" w:color="000001"/>
+              <w:insideV w:val="single" w:sz="4" w:space="0" w:color="000001"/>
+            </w:tcBorders>
+            <w:shd w:fill="FFFFFF" w:val="clear"/>
+            <w:tcMar>
+              <w:left w:w="-5" w:type="dxa"/>
+            </w:tcMar>
+          </w:tcPr>
+          <w:p>
+            <w:pPr>
+              <w:pStyle w:val="Normal"/>
+              <w:spacing w:before="114" w:after="114"/>
+              <w:jc w:val="center"/>
+              <w:rPr/>
+            </w:pPr>
+            <w:r>
+              <w:rPr>
                 <w:b/>
                 <w:lang w:val="en-US"/>
               </w:rPr>
+              <w:t>Data Type</w:t>
+            </w:r>
+          </w:p>
+        </w:tc>
+        <w:tc>
+          <w:tcPr>
+            <w:tcW w:w="1442" w:type="dxa"/>
+            <w:tcBorders>
+              <w:top w:val="single" w:sz="4" w:space="0" w:color="000001"/>
+              <w:left w:val="single" w:sz="4" w:space="0" w:color="000001"/>
+              <w:bottom w:val="single" w:sz="4" w:space="0" w:color="000001"/>
+              <w:right w:val="single" w:sz="4" w:space="0" w:color="000001"/>
+              <w:insideH w:val="single" w:sz="4" w:space="0" w:color="000001"/>
+              <w:insideV w:val="single" w:sz="4" w:space="0" w:color="000001"/>
+            </w:tcBorders>
+            <w:shd w:fill="FFFFFF" w:val="clear"/>
+            <w:tcMar>
+              <w:left w:w="-5" w:type="dxa"/>
+            </w:tcMar>
+          </w:tcPr>
+          <w:p>
+            <w:pPr>
+              <w:pStyle w:val="Normal"/>
+              <w:spacing w:before="114" w:after="114"/>
+              <w:jc w:val="center"/>
+              <w:rPr/>
             </w:pPr>
             <w:r>
               <w:rPr>
                 <w:b/>
                 <w:lang w:val="en-US"/>
               </w:rPr>
-              <w:t>Column Name</w:t>
-            </w:r>
-          </w:p>
-        </w:tc>
-        <w:tc>
-          <w:tcPr>
-            <w:tcW w:w="1468" w:type="dxa"/>
-            <w:tcBorders>
-              <w:top w:val="single" w:sz="4" w:space="0" w:color="000001"/>
-              <w:left w:val="single" w:sz="4" w:space="0" w:color="000001"/>
-              <w:bottom w:val="single" w:sz="4" w:space="0" w:color="000001"/>
-              <w:right w:val="single" w:sz="4" w:space="0" w:color="000001"/>
-              <w:insideH w:val="single" w:sz="4" w:space="0" w:color="000001"/>
-              <w:insideV w:val="single" w:sz="4" w:space="0" w:color="000001"/>
-            </w:tcBorders>
-            <w:shd w:fill="FFFFFF" w:val="clear"/>
-            <w:tcMar>
-              <w:left w:w="-5" w:type="dxa"/>
-            </w:tcMar>
-          </w:tcPr>
-          <w:p>
-            <w:pPr>
-              <w:pStyle w:val="Normal"/>
-              <w:spacing w:before="114" w:after="114"/>
-              <w:jc w:val="center"/>
-              <w:rPr>
-                <w:b/>
-                <w:b/>
-                <w:lang w:val="en-US"/>
-              </w:rPr>
-            </w:pPr>
-            <w:r>
-              <w:rPr>
-                <w:b/>
-                <w:lang w:val="en-US"/>
-              </w:rPr>
-              <w:t>Data Type</w:t>
-            </w:r>
-          </w:p>
-        </w:tc>
-        <w:tc>
-          <w:tcPr>
-            <w:tcW w:w="1442" w:type="dxa"/>
-            <w:tcBorders>
-              <w:top w:val="single" w:sz="4" w:space="0" w:color="000001"/>
-              <w:left w:val="single" w:sz="4" w:space="0" w:color="000001"/>
-              <w:bottom w:val="single" w:sz="4" w:space="0" w:color="000001"/>
-              <w:right w:val="single" w:sz="4" w:space="0" w:color="000001"/>
-              <w:insideH w:val="single" w:sz="4" w:space="0" w:color="000001"/>
-              <w:insideV w:val="single" w:sz="4" w:space="0" w:color="000001"/>
-            </w:tcBorders>
-            <w:shd w:fill="FFFFFF" w:val="clear"/>
-            <w:tcMar>
-              <w:left w:w="-5" w:type="dxa"/>
-            </w:tcMar>
-          </w:tcPr>
-          <w:p>
-            <w:pPr>
-              <w:pStyle w:val="Normal"/>
-              <w:spacing w:before="114" w:after="114"/>
-              <w:jc w:val="center"/>
-              <w:rPr>
-                <w:b/>
-                <w:b/>
-                <w:lang w:val="en-US"/>
-              </w:rPr>
-            </w:pPr>
-            <w:r>
-              <w:rPr>
-                <w:b/>
-                <w:lang w:val="en-US"/>
-              </w:rPr>
               <w:t>Nullable ?</w:t>
             </w:r>
           </w:p>
@@ -4601,11 +4723,7 @@
               <w:pStyle w:val="Normal"/>
               <w:spacing w:before="114" w:after="114"/>
               <w:jc w:val="center"/>
-              <w:rPr>
-                <w:b/>
-                <w:b/>
-                <w:lang w:val="en-US"/>
-              </w:rPr>
+              <w:rPr/>
             </w:pPr>
             <w:r>
               <w:rPr>
@@ -4640,9 +4758,7 @@
               <w:pStyle w:val="Normal"/>
               <w:spacing w:before="114" w:after="114"/>
               <w:jc w:val="center"/>
-              <w:rPr>
-                <w:lang w:val="en-US"/>
-              </w:rPr>
+              <w:rPr/>
             </w:pPr>
             <w:r>
               <w:rPr>
@@ -4673,9 +4789,7 @@
               <w:pStyle w:val="Normal"/>
               <w:spacing w:before="114" w:after="114"/>
               <w:jc w:val="center"/>
-              <w:rPr>
-                <w:lang w:val="en-US"/>
-              </w:rPr>
+              <w:rPr/>
             </w:pPr>
             <w:r>
               <w:rPr>
@@ -4706,9 +4820,7 @@
               <w:pStyle w:val="Normal"/>
               <w:spacing w:before="114" w:after="114"/>
               <w:jc w:val="center"/>
-              <w:rPr>
-                <w:lang w:val="en-US"/>
-              </w:rPr>
+              <w:rPr/>
             </w:pPr>
             <w:r>
               <w:rPr>
@@ -4773,9 +4885,7 @@
               <w:pStyle w:val="Normal"/>
               <w:spacing w:before="114" w:after="114"/>
               <w:jc w:val="center"/>
-              <w:rPr>
-                <w:lang w:val="en-US"/>
-              </w:rPr>
+              <w:rPr/>
             </w:pPr>
             <w:r>
               <w:rPr>
@@ -4806,9 +4916,7 @@
               <w:pStyle w:val="Normal"/>
               <w:spacing w:before="114" w:after="114"/>
               <w:jc w:val="center"/>
-              <w:rPr>
-                <w:lang w:val="en-US"/>
-              </w:rPr>
+              <w:rPr/>
             </w:pPr>
             <w:r>
               <w:rPr>
@@ -4839,9 +4947,7 @@
               <w:pStyle w:val="Normal"/>
               <w:spacing w:before="114" w:after="114"/>
               <w:jc w:val="center"/>
-              <w:rPr>
-                <w:lang w:val="en-US"/>
-              </w:rPr>
+              <w:rPr/>
             </w:pPr>
             <w:r>
               <w:rPr>
@@ -4906,12 +5012,10 @@
               <w:pStyle w:val="Normal"/>
               <w:spacing w:before="114" w:after="114"/>
               <w:jc w:val="center"/>
-              <w:rPr>
-                <w:lang w:val="en-US"/>
-              </w:rPr>
-            </w:pPr>
-            <w:bookmarkStart w:id="5" w:name="__DdeLink__2364_1288668110"/>
-            <w:bookmarkEnd w:id="5"/>
+              <w:rPr/>
+            </w:pPr>
+            <w:bookmarkStart w:id="6" w:name="__DdeLink__2364_1288668110"/>
+            <w:bookmarkEnd w:id="6"/>
             <w:r>
               <w:rPr>
                 <w:lang w:val="en-US"/>
@@ -4941,9 +5045,7 @@
               <w:pStyle w:val="Normal"/>
               <w:spacing w:before="114" w:after="114"/>
               <w:jc w:val="center"/>
-              <w:rPr>
-                <w:lang w:val="en-US"/>
-              </w:rPr>
+              <w:rPr/>
             </w:pPr>
             <w:r>
               <w:rPr>
@@ -4974,9 +5076,7 @@
               <w:pStyle w:val="Normal"/>
               <w:spacing w:before="114" w:after="114"/>
               <w:jc w:val="center"/>
-              <w:rPr>
-                <w:lang w:val="en-US"/>
-              </w:rPr>
+              <w:rPr/>
             </w:pPr>
             <w:r>
               <w:rPr>
@@ -5073,9 +5173,7 @@
               <w:pStyle w:val="Normal"/>
               <w:spacing w:before="114" w:after="114"/>
               <w:jc w:val="center"/>
-              <w:rPr>
-                <w:lang w:val="en-US"/>
-              </w:rPr>
+              <w:rPr/>
             </w:pPr>
             <w:r>
               <w:rPr>
@@ -5106,9 +5204,7 @@
               <w:pStyle w:val="Normal"/>
               <w:spacing w:before="114" w:after="114"/>
               <w:jc w:val="center"/>
-              <w:rPr>
-                <w:lang w:val="en-US"/>
-              </w:rPr>
+              <w:rPr/>
             </w:pPr>
             <w:r>
               <w:rPr>
@@ -5139,9 +5235,7 @@
               <w:pStyle w:val="Normal"/>
               <w:spacing w:before="114" w:after="114"/>
               <w:jc w:val="center"/>
-              <w:rPr>
-                <w:lang w:val="en-US"/>
-              </w:rPr>
+              <w:rPr/>
             </w:pPr>
             <w:r>
               <w:rPr>
@@ -5175,9 +5269,7 @@
               <w:pStyle w:val="Normal"/>
               <w:spacing w:before="114" w:after="114"/>
               <w:jc w:val="center"/>
-              <w:rPr>
-                <w:lang w:val="en-US"/>
-              </w:rPr>
+              <w:rPr/>
             </w:pPr>
             <w:r>
               <w:rPr>
@@ -5208,9 +5300,7 @@
               <w:pStyle w:val="Normal"/>
               <w:spacing w:before="114" w:after="114"/>
               <w:jc w:val="center"/>
-              <w:rPr>
-                <w:lang w:val="en-US"/>
-              </w:rPr>
+              <w:rPr/>
             </w:pPr>
             <w:r>
               <w:rPr>
@@ -5241,9 +5331,7 @@
               <w:pStyle w:val="Normal"/>
               <w:spacing w:before="114" w:after="114"/>
               <w:jc w:val="center"/>
-              <w:rPr>
-                <w:lang w:val="en-US"/>
-              </w:rPr>
+              <w:rPr/>
             </w:pPr>
             <w:r>
               <w:rPr>
@@ -5309,9 +5397,7 @@
               <w:pStyle w:val="Normal"/>
               <w:spacing w:before="114" w:after="114"/>
               <w:jc w:val="center"/>
-              <w:rPr>
-                <w:lang w:val="en-US"/>
-              </w:rPr>
+              <w:rPr/>
             </w:pPr>
             <w:r>
               <w:rPr>
@@ -5342,9 +5428,7 @@
               <w:pStyle w:val="Normal"/>
               <w:spacing w:before="114" w:after="114"/>
               <w:jc w:val="center"/>
-              <w:rPr>
-                <w:lang w:val="en-US"/>
-              </w:rPr>
+              <w:rPr/>
             </w:pPr>
             <w:r>
               <w:rPr>
@@ -5375,9 +5459,7 @@
               <w:pStyle w:val="Normal"/>
               <w:spacing w:before="114" w:after="114"/>
               <w:jc w:val="center"/>
-              <w:rPr>
-                <w:lang w:val="en-US"/>
-              </w:rPr>
+              <w:rPr/>
             </w:pPr>
             <w:r>
               <w:rPr>
@@ -5448,14 +5530,14 @@
           <w:sz w:val="28"/>
           <w:lang w:val="en-US"/>
         </w:rPr>
-        <w:t>TRANSACTION</w:t>
+        <w:t>TRANSACTIONS</w:t>
       </w:r>
     </w:p>
     <w:tbl>
       <w:tblPr>
         <w:tblW w:w="10710" w:type="dxa"/>
         <w:jc w:val="left"/>
-        <w:tblInd w:w="-82" w:type="dxa"/>
+        <w:tblInd w:w="-92" w:type="dxa"/>
         <w:tblBorders>
           <w:top w:val="single" w:sz="4" w:space="0" w:color="000001"/>
           <w:left w:val="single" w:sz="4" w:space="0" w:color="000001"/>
@@ -5887,14 +5969,14 @@
               <w:jc w:val="center"/>
               <w:rPr/>
             </w:pPr>
-            <w:bookmarkStart w:id="6" w:name="__DdeLink__2378_1580559374"/>
+            <w:bookmarkStart w:id="7" w:name="__DdeLink__2378_1580559374"/>
             <w:r>
               <w:rPr>
                 <w:lang w:val="en-US"/>
               </w:rPr>
               <w:t>CAT_ID</w:t>
             </w:r>
-            <w:bookmarkEnd w:id="6"/>
+            <w:bookmarkEnd w:id="7"/>
             <w:r>
               <w:rPr>
                 <w:lang w:val="en-US"/>
@@ -6022,14 +6104,14 @@
               <w:jc w:val="center"/>
               <w:rPr/>
             </w:pPr>
-            <w:bookmarkStart w:id="7" w:name="__DdeLink__2382_1580559374"/>
+            <w:bookmarkStart w:id="8" w:name="__DdeLink__2382_1580559374"/>
             <w:r>
               <w:rPr>
                 <w:lang w:val="en-US"/>
               </w:rPr>
               <w:t>SPNT_ON_ID</w:t>
             </w:r>
-            <w:bookmarkEnd w:id="7"/>
+            <w:bookmarkEnd w:id="8"/>
             <w:r>
               <w:rPr>
                 <w:lang w:val="en-US"/>
@@ -6157,14 +6239,14 @@
               <w:jc w:val="center"/>
               <w:rPr/>
             </w:pPr>
-            <w:bookmarkStart w:id="8" w:name="__DdeLink__2380_1580559374"/>
+            <w:bookmarkStart w:id="9" w:name="__DdeLink__2380_1580559374"/>
             <w:r>
               <w:rPr>
                 <w:lang w:val="en-US"/>
               </w:rPr>
               <w:t>ACC_ID</w:t>
             </w:r>
-            <w:bookmarkEnd w:id="8"/>
+            <w:bookmarkEnd w:id="9"/>
             <w:r>
               <w:rPr>
                 <w:lang w:val="en-US"/>
@@ -6479,7 +6561,7 @@
             </w:pPr>
             <w:r>
               <w:rPr/>
-              <w:t>No</w:t>
+              <w:t>Yes</w:t>
             </w:r>
           </w:p>
         </w:tc>
@@ -6519,7 +6601,6 @@
           <w:tcPr>
             <w:tcW w:w="2149" w:type="dxa"/>
             <w:tcBorders>
-              <w:top w:val="single" w:sz="4" w:space="0" w:color="000001"/>
               <w:left w:val="single" w:sz="4" w:space="0" w:color="000001"/>
               <w:bottom w:val="single" w:sz="4" w:space="0" w:color="000001"/>
               <w:right w:val="single" w:sz="4" w:space="0" w:color="000001"/>
@@ -6538,15 +6619,13 @@
               <w:jc w:val="center"/>
               <w:rPr/>
             </w:pPr>
-            <w:bookmarkStart w:id="9" w:name="__DdeLink__2314_2126833334"/>
-            <w:bookmarkStart w:id="10" w:name="__DdeLink__2374_1580559374"/>
-            <w:bookmarkEnd w:id="9"/>
-            <w:bookmarkEnd w:id="10"/>
-            <w:r>
-              <w:rPr>
-                <w:lang w:val="en-US"/>
-              </w:rPr>
-              <w:t>TRAN_AMT</w:t>
+            <w:r>
+              <w:rPr/>
+              <w:t>TRAN_REPEAT_</w:t>
+            </w:r>
+            <w:r>
+              <w:rPr/>
+              <w:t>ID</w:t>
             </w:r>
           </w:p>
         </w:tc>
@@ -6554,7 +6633,6 @@
           <w:tcPr>
             <w:tcW w:w="1630" w:type="dxa"/>
             <w:tcBorders>
-              <w:top w:val="single" w:sz="4" w:space="0" w:color="000001"/>
               <w:left w:val="single" w:sz="4" w:space="0" w:color="000001"/>
               <w:bottom w:val="single" w:sz="4" w:space="0" w:color="000001"/>
               <w:right w:val="single" w:sz="4" w:space="0" w:color="000001"/>
@@ -6574,9 +6652,7 @@
               <w:rPr/>
             </w:pPr>
             <w:r>
-              <w:rPr>
-                <w:lang w:val="en-US"/>
-              </w:rPr>
+              <w:rPr/>
               <w:t>String</w:t>
             </w:r>
           </w:p>
@@ -6585,7 +6661,6 @@
           <w:tcPr>
             <w:tcW w:w="1350" w:type="dxa"/>
             <w:tcBorders>
-              <w:top w:val="single" w:sz="4" w:space="0" w:color="000001"/>
               <w:left w:val="single" w:sz="4" w:space="0" w:color="000001"/>
               <w:bottom w:val="single" w:sz="4" w:space="0" w:color="000001"/>
               <w:right w:val="single" w:sz="4" w:space="0" w:color="000001"/>
@@ -6605,10 +6680,8 @@
               <w:rPr/>
             </w:pPr>
             <w:r>
-              <w:rPr>
-                <w:lang w:val="en-US"/>
-              </w:rPr>
-              <w:t>No</w:t>
+              <w:rPr/>
+              <w:t>Yes</w:t>
             </w:r>
           </w:p>
         </w:tc>
@@ -6616,7 +6689,6 @@
           <w:tcPr>
             <w:tcW w:w="5580" w:type="dxa"/>
             <w:tcBorders>
-              <w:top w:val="single" w:sz="4" w:space="0" w:color="000001"/>
               <w:left w:val="single" w:sz="4" w:space="0" w:color="000001"/>
               <w:bottom w:val="single" w:sz="4" w:space="0" w:color="000001"/>
               <w:right w:val="single" w:sz="4" w:space="0" w:color="000001"/>
@@ -6633,14 +6705,11 @@
               <w:pStyle w:val="Normal"/>
               <w:spacing w:lineRule="auto" w:line="480" w:before="114" w:after="114"/>
               <w:jc w:val="center"/>
-              <w:rPr>
-                <w:lang w:val="en-US"/>
-              </w:rPr>
-            </w:pPr>
-            <w:r>
-              <w:rPr>
-                <w:lang w:val="en-US"/>
-              </w:rPr>
+              <w:rPr/>
+            </w:pPr>
+            <w:r>
+              <w:rPr/>
+              <w:t>REPEAT_ID from REPEAT</w:t>
             </w:r>
           </w:p>
         </w:tc>
@@ -6670,11 +6739,15 @@
               <w:jc w:val="center"/>
               <w:rPr/>
             </w:pPr>
-            <w:r>
-              <w:rPr>
-                <w:lang w:val="en-US"/>
-              </w:rPr>
-              <w:t>TRAN_NAME</w:t>
+            <w:bookmarkStart w:id="10" w:name="__DdeLink__2314_2126833334"/>
+            <w:bookmarkStart w:id="11" w:name="__DdeLink__2374_1580559374"/>
+            <w:bookmarkEnd w:id="10"/>
+            <w:bookmarkEnd w:id="11"/>
+            <w:r>
+              <w:rPr>
+                <w:lang w:val="en-US"/>
+              </w:rPr>
+              <w:t>TRAN_AMT</w:t>
             </w:r>
           </w:p>
         </w:tc>
@@ -6798,13 +6871,11 @@
               <w:jc w:val="center"/>
               <w:rPr/>
             </w:pPr>
-            <w:bookmarkStart w:id="11" w:name="__DdeLink__2316_2126833334"/>
-            <w:bookmarkEnd w:id="11"/>
-            <w:r>
-              <w:rPr>
-                <w:lang w:val="en-US"/>
-              </w:rPr>
-              <w:t>TRAN_TYPE</w:t>
+            <w:r>
+              <w:rPr>
+                <w:lang w:val="en-US"/>
+              </w:rPr>
+              <w:t>TRAN_NAME</w:t>
             </w:r>
           </w:p>
         </w:tc>
@@ -6891,13 +6962,14 @@
               <w:pStyle w:val="Normal"/>
               <w:spacing w:lineRule="auto" w:line="480" w:before="114" w:after="114"/>
               <w:jc w:val="center"/>
-              <w:rPr/>
-            </w:pPr>
-            <w:r>
-              <w:rPr>
-                <w:lang w:val="en-US"/>
-              </w:rPr>
-              <w:t>Expense/Income</w:t>
+              <w:rPr>
+                <w:lang w:val="en-US"/>
+              </w:rPr>
+            </w:pPr>
+            <w:r>
+              <w:rPr>
+                <w:lang w:val="en-US"/>
+              </w:rPr>
             </w:r>
           </w:p>
         </w:tc>
@@ -6927,11 +6999,13 @@
               <w:jc w:val="center"/>
               <w:rPr/>
             </w:pPr>
-            <w:r>
-              <w:rPr>
-                <w:lang w:val="en-US"/>
-              </w:rPr>
-              <w:t>TRAN_NOTE</w:t>
+            <w:bookmarkStart w:id="12" w:name="__DdeLink__2316_2126833334"/>
+            <w:bookmarkEnd w:id="12"/>
+            <w:r>
+              <w:rPr>
+                <w:lang w:val="en-US"/>
+              </w:rPr>
+              <w:t>TRAN_TYPE</w:t>
             </w:r>
           </w:p>
         </w:tc>
@@ -6993,7 +7067,7 @@
               <w:rPr>
                 <w:lang w:val="en-US"/>
               </w:rPr>
-              <w:t>Yes</w:t>
+              <w:t>No</w:t>
             </w:r>
           </w:p>
         </w:tc>
@@ -7018,14 +7092,13 @@
               <w:pStyle w:val="Normal"/>
               <w:spacing w:lineRule="auto" w:line="480" w:before="114" w:after="114"/>
               <w:jc w:val="center"/>
-              <w:rPr>
-                <w:lang w:val="en-US"/>
-              </w:rPr>
-            </w:pPr>
-            <w:r>
-              <w:rPr>
-                <w:lang w:val="en-US"/>
-              </w:rPr>
+              <w:rPr/>
+            </w:pPr>
+            <w:r>
+              <w:rPr>
+                <w:lang w:val="en-US"/>
+              </w:rPr>
+              <w:t>Expense/Income</w:t>
             </w:r>
           </w:p>
         </w:tc>
@@ -7055,12 +7128,140 @@
               <w:jc w:val="center"/>
               <w:rPr/>
             </w:pPr>
-            <w:bookmarkStart w:id="12" w:name="__DdeLink__2318_2126833334"/>
-            <w:bookmarkStart w:id="13" w:name="__DdeLink__2384_1580559374"/>
-            <w:bookmarkStart w:id="14" w:name="__DdeLink__2386_1580559374"/>
-            <w:bookmarkEnd w:id="12"/>
+            <w:r>
+              <w:rPr>
+                <w:lang w:val="en-US"/>
+              </w:rPr>
+              <w:t>TRAN_NOTE</w:t>
+            </w:r>
+          </w:p>
+        </w:tc>
+        <w:tc>
+          <w:tcPr>
+            <w:tcW w:w="1630" w:type="dxa"/>
+            <w:tcBorders>
+              <w:top w:val="single" w:sz="4" w:space="0" w:color="000001"/>
+              <w:left w:val="single" w:sz="4" w:space="0" w:color="000001"/>
+              <w:bottom w:val="single" w:sz="4" w:space="0" w:color="000001"/>
+              <w:right w:val="single" w:sz="4" w:space="0" w:color="000001"/>
+              <w:insideH w:val="single" w:sz="4" w:space="0" w:color="000001"/>
+              <w:insideV w:val="single" w:sz="4" w:space="0" w:color="000001"/>
+            </w:tcBorders>
+            <w:shd w:fill="FFFFFF" w:val="clear"/>
+            <w:tcMar>
+              <w:left w:w="-5" w:type="dxa"/>
+            </w:tcMar>
+          </w:tcPr>
+          <w:p>
+            <w:pPr>
+              <w:pStyle w:val="Normal"/>
+              <w:spacing w:lineRule="auto" w:line="480" w:before="114" w:after="114"/>
+              <w:jc w:val="center"/>
+              <w:rPr/>
+            </w:pPr>
+            <w:r>
+              <w:rPr>
+                <w:lang w:val="en-US"/>
+              </w:rPr>
+              <w:t>String</w:t>
+            </w:r>
+          </w:p>
+        </w:tc>
+        <w:tc>
+          <w:tcPr>
+            <w:tcW w:w="1350" w:type="dxa"/>
+            <w:tcBorders>
+              <w:top w:val="single" w:sz="4" w:space="0" w:color="000001"/>
+              <w:left w:val="single" w:sz="4" w:space="0" w:color="000001"/>
+              <w:bottom w:val="single" w:sz="4" w:space="0" w:color="000001"/>
+              <w:right w:val="single" w:sz="4" w:space="0" w:color="000001"/>
+              <w:insideH w:val="single" w:sz="4" w:space="0" w:color="000001"/>
+              <w:insideV w:val="single" w:sz="4" w:space="0" w:color="000001"/>
+            </w:tcBorders>
+            <w:shd w:fill="FFFFFF" w:val="clear"/>
+            <w:tcMar>
+              <w:left w:w="-5" w:type="dxa"/>
+            </w:tcMar>
+          </w:tcPr>
+          <w:p>
+            <w:pPr>
+              <w:pStyle w:val="Normal"/>
+              <w:spacing w:lineRule="auto" w:line="480" w:before="114" w:after="114"/>
+              <w:jc w:val="center"/>
+              <w:rPr/>
+            </w:pPr>
+            <w:r>
+              <w:rPr>
+                <w:lang w:val="en-US"/>
+              </w:rPr>
+              <w:t>Yes</w:t>
+            </w:r>
+          </w:p>
+        </w:tc>
+        <w:tc>
+          <w:tcPr>
+            <w:tcW w:w="5580" w:type="dxa"/>
+            <w:tcBorders>
+              <w:top w:val="single" w:sz="4" w:space="0" w:color="000001"/>
+              <w:left w:val="single" w:sz="4" w:space="0" w:color="000001"/>
+              <w:bottom w:val="single" w:sz="4" w:space="0" w:color="000001"/>
+              <w:right w:val="single" w:sz="4" w:space="0" w:color="000001"/>
+              <w:insideH w:val="single" w:sz="4" w:space="0" w:color="000001"/>
+              <w:insideV w:val="single" w:sz="4" w:space="0" w:color="000001"/>
+            </w:tcBorders>
+            <w:shd w:fill="FFFFFF" w:val="clear"/>
+            <w:tcMar>
+              <w:left w:w="-5" w:type="dxa"/>
+            </w:tcMar>
+          </w:tcPr>
+          <w:p>
+            <w:pPr>
+              <w:pStyle w:val="Normal"/>
+              <w:spacing w:lineRule="auto" w:line="480" w:before="114" w:after="114"/>
+              <w:jc w:val="center"/>
+              <w:rPr>
+                <w:lang w:val="en-US"/>
+              </w:rPr>
+            </w:pPr>
+            <w:r>
+              <w:rPr>
+                <w:lang w:val="en-US"/>
+              </w:rPr>
+            </w:r>
+          </w:p>
+        </w:tc>
+      </w:tr>
+      <w:tr>
+        <w:trPr/>
+        <w:tc>
+          <w:tcPr>
+            <w:tcW w:w="2149" w:type="dxa"/>
+            <w:tcBorders>
+              <w:top w:val="single" w:sz="4" w:space="0" w:color="000001"/>
+              <w:left w:val="single" w:sz="4" w:space="0" w:color="000001"/>
+              <w:bottom w:val="single" w:sz="4" w:space="0" w:color="000001"/>
+              <w:right w:val="single" w:sz="4" w:space="0" w:color="000001"/>
+              <w:insideH w:val="single" w:sz="4" w:space="0" w:color="000001"/>
+              <w:insideV w:val="single" w:sz="4" w:space="0" w:color="000001"/>
+            </w:tcBorders>
+            <w:shd w:fill="FFFFFF" w:val="clear"/>
+            <w:tcMar>
+              <w:left w:w="-5" w:type="dxa"/>
+            </w:tcMar>
+          </w:tcPr>
+          <w:p>
+            <w:pPr>
+              <w:pStyle w:val="Normal"/>
+              <w:spacing w:lineRule="auto" w:line="480" w:before="114" w:after="114"/>
+              <w:jc w:val="center"/>
+              <w:rPr/>
+            </w:pPr>
+            <w:bookmarkStart w:id="13" w:name="__DdeLink__2318_2126833334"/>
+            <w:bookmarkStart w:id="14" w:name="__DdeLink__2384_1580559374"/>
+            <w:bookmarkStart w:id="15" w:name="__DdeLink__2386_1580559374"/>
             <w:bookmarkEnd w:id="13"/>
             <w:bookmarkEnd w:id="14"/>
+            <w:bookmarkEnd w:id="15"/>
             <w:r>
               <w:rPr>
                 <w:lang w:val="en-US"/>
@@ -7438,6 +7639,9 @@
           <w:lang w:val="en-US"/>
         </w:rPr>
       </w:r>
+      <w:r>
+        <w:br w:type="page"/>
+      </w:r>
     </w:p>
     <w:p>
       <w:pPr>
@@ -7450,14 +7654,14 @@
           <w:sz w:val="28"/>
           <w:lang w:val="en-US"/>
         </w:rPr>
-        <w:t>TRANSFER</w:t>
+        <w:t>TRANSFERS</w:t>
       </w:r>
     </w:p>
     <w:tbl>
       <w:tblPr>
         <w:tblW w:w="10709" w:type="dxa"/>
         <w:jc w:val="left"/>
-        <w:tblInd w:w="-112" w:type="dxa"/>
+        <w:tblInd w:w="-122" w:type="dxa"/>
         <w:tblBorders>
           <w:top w:val="single" w:sz="4" w:space="0" w:color="000001"/>
           <w:left w:val="single" w:sz="4" w:space="0" w:color="000001"/>
@@ -7474,8 +7678,8 @@
         </w:tblCellMar>
       </w:tblPr>
       <w:tblGrid>
-        <w:gridCol w:w="2160"/>
-        <w:gridCol w:w="1620"/>
+        <w:gridCol w:w="2430"/>
+        <w:gridCol w:w="1350"/>
         <w:gridCol w:w="1349"/>
         <w:gridCol w:w="5579"/>
       </w:tblGrid>
@@ -7483,7 +7687,7 @@
         <w:trPr/>
         <w:tc>
           <w:tcPr>
-            <w:tcW w:w="2160" w:type="dxa"/>
+            <w:tcW w:w="2430" w:type="dxa"/>
             <w:tcBorders>
               <w:top w:val="single" w:sz="4" w:space="0" w:color="000001"/>
               <w:left w:val="single" w:sz="4" w:space="0" w:color="000001"/>
@@ -7515,7 +7719,7 @@
         </w:tc>
         <w:tc>
           <w:tcPr>
-            <w:tcW w:w="1620" w:type="dxa"/>
+            <w:tcW w:w="1350" w:type="dxa"/>
             <w:tcBorders>
               <w:top w:val="single" w:sz="4" w:space="0" w:color="000001"/>
               <w:left w:val="single" w:sz="4" w:space="0" w:color="000001"/>
@@ -7614,7 +7818,7 @@
         <w:trPr/>
         <w:tc>
           <w:tcPr>
-            <w:tcW w:w="2160" w:type="dxa"/>
+            <w:tcW w:w="2430" w:type="dxa"/>
             <w:tcBorders>
               <w:top w:val="single" w:sz="4" w:space="0" w:color="000001"/>
               <w:left w:val="single" w:sz="4" w:space="0" w:color="000001"/>
@@ -7645,7 +7849,7 @@
         </w:tc>
         <w:tc>
           <w:tcPr>
-            <w:tcW w:w="1620" w:type="dxa"/>
+            <w:tcW w:w="1350" w:type="dxa"/>
             <w:tcBorders>
               <w:top w:val="single" w:sz="4" w:space="0" w:color="000001"/>
               <w:left w:val="single" w:sz="4" w:space="0" w:color="000001"/>
@@ -7741,7 +7945,7 @@
         <w:trPr/>
         <w:tc>
           <w:tcPr>
-            <w:tcW w:w="2160" w:type="dxa"/>
+            <w:tcW w:w="2430" w:type="dxa"/>
             <w:tcBorders>
               <w:top w:val="single" w:sz="4" w:space="0" w:color="000001"/>
               <w:left w:val="single" w:sz="4" w:space="0" w:color="000001"/>
@@ -7787,7 +7991,7 @@
         </w:tc>
         <w:tc>
           <w:tcPr>
-            <w:tcW w:w="1620" w:type="dxa"/>
+            <w:tcW w:w="1350" w:type="dxa"/>
             <w:tcBorders>
               <w:top w:val="single" w:sz="4" w:space="0" w:color="000001"/>
               <w:left w:val="single" w:sz="4" w:space="0" w:color="000001"/>
@@ -7883,41 +8087,41 @@
         <w:trPr/>
         <w:tc>
           <w:tcPr>
-            <w:tcW w:w="2160" w:type="dxa"/>
-            <w:tcBorders>
-              <w:top w:val="single" w:sz="4" w:space="0" w:color="000001"/>
-              <w:left w:val="single" w:sz="4" w:space="0" w:color="000001"/>
-              <w:bottom w:val="single" w:sz="4" w:space="0" w:color="000001"/>
-              <w:right w:val="single" w:sz="4" w:space="0" w:color="000001"/>
-              <w:insideH w:val="single" w:sz="4" w:space="0" w:color="000001"/>
-              <w:insideV w:val="single" w:sz="4" w:space="0" w:color="000001"/>
-            </w:tcBorders>
-            <w:shd w:fill="FFFFFF" w:val="clear"/>
-            <w:tcMar>
-              <w:left w:w="-5" w:type="dxa"/>
-            </w:tcMar>
-          </w:tcPr>
-          <w:p>
-            <w:pPr>
-              <w:pStyle w:val="Normal"/>
-              <w:spacing w:before="114" w:after="114"/>
-              <w:jc w:val="center"/>
-              <w:rPr/>
-            </w:pPr>
-            <w:bookmarkStart w:id="15" w:name="__DdeLink__3685_2024713542"/>
+            <w:tcW w:w="2430" w:type="dxa"/>
+            <w:tcBorders>
+              <w:top w:val="single" w:sz="4" w:space="0" w:color="000001"/>
+              <w:left w:val="single" w:sz="4" w:space="0" w:color="000001"/>
+              <w:bottom w:val="single" w:sz="4" w:space="0" w:color="000001"/>
+              <w:right w:val="single" w:sz="4" w:space="0" w:color="000001"/>
+              <w:insideH w:val="single" w:sz="4" w:space="0" w:color="000001"/>
+              <w:insideV w:val="single" w:sz="4" w:space="0" w:color="000001"/>
+            </w:tcBorders>
+            <w:shd w:fill="FFFFFF" w:val="clear"/>
+            <w:tcMar>
+              <w:left w:w="-5" w:type="dxa"/>
+            </w:tcMar>
+          </w:tcPr>
+          <w:p>
+            <w:pPr>
+              <w:pStyle w:val="Normal"/>
+              <w:spacing w:before="114" w:after="114"/>
+              <w:jc w:val="center"/>
+              <w:rPr/>
+            </w:pPr>
             <w:bookmarkStart w:id="16" w:name="__DdeLink__2020_855026253"/>
-            <w:bookmarkStart w:id="17" w:name="__DdeLink__2579_1678827509"/>
+            <w:bookmarkStart w:id="17" w:name="__DdeLink__3685_2024713542"/>
             <w:bookmarkStart w:id="18" w:name="__DdeLink__2022_855026253"/>
+            <w:bookmarkStart w:id="19" w:name="__DdeLink__2579_1678827509"/>
             <w:r>
               <w:rPr>
                 <w:lang w:val="en-US"/>
               </w:rPr>
               <w:t>ACC_ID_FRM</w:t>
             </w:r>
-            <w:bookmarkEnd w:id="15"/>
             <w:bookmarkEnd w:id="16"/>
             <w:bookmarkEnd w:id="17"/>
             <w:bookmarkEnd w:id="18"/>
+            <w:bookmarkEnd w:id="19"/>
             <w:r>
               <w:rPr>
                 <w:lang w:val="en-US"/>
@@ -7928,7 +8132,7 @@
         </w:tc>
         <w:tc>
           <w:tcPr>
-            <w:tcW w:w="1620" w:type="dxa"/>
+            <w:tcW w:w="1350" w:type="dxa"/>
             <w:tcBorders>
               <w:top w:val="single" w:sz="4" w:space="0" w:color="000001"/>
               <w:left w:val="single" w:sz="4" w:space="0" w:color="000001"/>
@@ -8024,7 +8228,7 @@
         <w:trPr/>
         <w:tc>
           <w:tcPr>
-            <w:tcW w:w="2160" w:type="dxa"/>
+            <w:tcW w:w="2430" w:type="dxa"/>
             <w:tcBorders>
               <w:top w:val="single" w:sz="4" w:space="0" w:color="000001"/>
               <w:left w:val="single" w:sz="4" w:space="0" w:color="000001"/>
@@ -8055,7 +8259,7 @@
         </w:tc>
         <w:tc>
           <w:tcPr>
-            <w:tcW w:w="1620" w:type="dxa"/>
+            <w:tcW w:w="1350" w:type="dxa"/>
             <w:tcBorders>
               <w:top w:val="single" w:sz="4" w:space="0" w:color="000001"/>
               <w:left w:val="single" w:sz="4" w:space="0" w:color="000001"/>
@@ -8151,7 +8355,7 @@
         <w:trPr/>
         <w:tc>
           <w:tcPr>
-            <w:tcW w:w="2160" w:type="dxa"/>
+            <w:tcW w:w="2430" w:type="dxa"/>
             <w:tcBorders>
               <w:top w:val="single" w:sz="4" w:space="0" w:color="000001"/>
               <w:left w:val="single" w:sz="4" w:space="0" w:color="000001"/>
@@ -8182,7 +8386,7 @@
         </w:tc>
         <w:tc>
           <w:tcPr>
-            <w:tcW w:w="1620" w:type="dxa"/>
+            <w:tcW w:w="1350" w:type="dxa"/>
             <w:tcBorders>
               <w:top w:val="single" w:sz="4" w:space="0" w:color="000001"/>
               <w:left w:val="single" w:sz="4" w:space="0" w:color="000001"/>
@@ -8278,7 +8482,7 @@
         <w:trPr/>
         <w:tc>
           <w:tcPr>
-            <w:tcW w:w="2160" w:type="dxa"/>
+            <w:tcW w:w="2430" w:type="dxa"/>
             <w:tcBorders>
               <w:top w:val="single" w:sz="4" w:space="0" w:color="000001"/>
               <w:left w:val="single" w:sz="4" w:space="0" w:color="000001"/>
@@ -8301,13 +8505,13 @@
             </w:pPr>
             <w:r>
               <w:rPr/>
-              <w:t>TRNSFR_REPEAT</w:t>
-            </w:r>
-          </w:p>
-        </w:tc>
-        <w:tc>
-          <w:tcPr>
-            <w:tcW w:w="1620" w:type="dxa"/>
+              <w:t>TRNFR_REPEAT</w:t>
+            </w:r>
+          </w:p>
+        </w:tc>
+        <w:tc>
+          <w:tcPr>
+            <w:tcW w:w="1350" w:type="dxa"/>
             <w:tcBorders>
               <w:top w:val="single" w:sz="4" w:space="0" w:color="000001"/>
               <w:left w:val="single" w:sz="4" w:space="0" w:color="000001"/>
@@ -8359,7 +8563,7 @@
             </w:pPr>
             <w:r>
               <w:rPr/>
-              <w:t>No</w:t>
+              <w:t>Yes</w:t>
             </w:r>
           </w:p>
         </w:tc>
@@ -8397,9 +8601,8 @@
         <w:trPr/>
         <w:tc>
           <w:tcPr>
-            <w:tcW w:w="2160" w:type="dxa"/>
-            <w:tcBorders>
-              <w:top w:val="single" w:sz="4" w:space="0" w:color="000001"/>
+            <w:tcW w:w="2430" w:type="dxa"/>
+            <w:tcBorders>
               <w:left w:val="single" w:sz="4" w:space="0" w:color="000001"/>
               <w:bottom w:val="single" w:sz="4" w:space="0" w:color="000001"/>
               <w:right w:val="single" w:sz="4" w:space="0" w:color="000001"/>
@@ -8419,18 +8622,27 @@
               <w:rPr/>
             </w:pPr>
             <w:r>
-              <w:rPr>
-                <w:lang w:val="en-US"/>
-              </w:rPr>
-              <w:t>TRNFR_NAME</w:t>
-            </w:r>
-          </w:p>
-        </w:tc>
-        <w:tc>
-          <w:tcPr>
-            <w:tcW w:w="1620" w:type="dxa"/>
-            <w:tcBorders>
-              <w:top w:val="single" w:sz="4" w:space="0" w:color="000001"/>
+              <w:rPr/>
+              <w:t>TR</w:t>
+            </w:r>
+            <w:r>
+              <w:rPr/>
+              <w:t>NFR</w:t>
+            </w:r>
+            <w:r>
+              <w:rPr/>
+              <w:t>_REPEAT_</w:t>
+            </w:r>
+            <w:r>
+              <w:rPr/>
+              <w:t>ID</w:t>
+            </w:r>
+          </w:p>
+        </w:tc>
+        <w:tc>
+          <w:tcPr>
+            <w:tcW w:w="1350" w:type="dxa"/>
+            <w:tcBorders>
               <w:left w:val="single" w:sz="4" w:space="0" w:color="000001"/>
               <w:bottom w:val="single" w:sz="4" w:space="0" w:color="000001"/>
               <w:right w:val="single" w:sz="4" w:space="0" w:color="000001"/>
@@ -8450,9 +8662,7 @@
               <w:rPr/>
             </w:pPr>
             <w:r>
-              <w:rPr>
-                <w:lang w:val="en-US"/>
-              </w:rPr>
+              <w:rPr/>
               <w:t>String</w:t>
             </w:r>
           </w:p>
@@ -8461,7 +8671,6 @@
           <w:tcPr>
             <w:tcW w:w="1349" w:type="dxa"/>
             <w:tcBorders>
-              <w:top w:val="single" w:sz="4" w:space="0" w:color="000001"/>
               <w:left w:val="single" w:sz="4" w:space="0" w:color="000001"/>
               <w:bottom w:val="single" w:sz="4" w:space="0" w:color="000001"/>
               <w:right w:val="single" w:sz="4" w:space="0" w:color="000001"/>
@@ -8481,10 +8690,8 @@
               <w:rPr/>
             </w:pPr>
             <w:r>
-              <w:rPr>
-                <w:lang w:val="en-US"/>
-              </w:rPr>
-              <w:t>No</w:t>
+              <w:rPr/>
+              <w:t>Yes</w:t>
             </w:r>
           </w:p>
         </w:tc>
@@ -8492,7 +8699,6 @@
           <w:tcPr>
             <w:tcW w:w="5579" w:type="dxa"/>
             <w:tcBorders>
-              <w:top w:val="single" w:sz="4" w:space="0" w:color="000001"/>
               <w:left w:val="single" w:sz="4" w:space="0" w:color="000001"/>
               <w:bottom w:val="single" w:sz="4" w:space="0" w:color="000001"/>
               <w:right w:val="single" w:sz="4" w:space="0" w:color="000001"/>
@@ -8509,14 +8715,11 @@
               <w:pStyle w:val="Normal"/>
               <w:spacing w:lineRule="auto" w:line="480" w:before="114" w:after="114"/>
               <w:jc w:val="center"/>
-              <w:rPr>
-                <w:lang w:val="en-US"/>
-              </w:rPr>
-            </w:pPr>
-            <w:r>
-              <w:rPr>
-                <w:lang w:val="en-US"/>
-              </w:rPr>
+              <w:rPr/>
+            </w:pPr>
+            <w:r>
+              <w:rPr/>
+              <w:t>REPEAT_ID from REPEAT</w:t>
             </w:r>
           </w:p>
         </w:tc>
@@ -8525,63 +8728,55 @@
         <w:trPr/>
         <w:tc>
           <w:tcPr>
-            <w:tcW w:w="2160" w:type="dxa"/>
-            <w:tcBorders>
-              <w:top w:val="single" w:sz="4" w:space="0" w:color="000001"/>
-              <w:left w:val="single" w:sz="4" w:space="0" w:color="000001"/>
-              <w:bottom w:val="single" w:sz="4" w:space="0" w:color="000001"/>
-              <w:right w:val="single" w:sz="4" w:space="0" w:color="000001"/>
-              <w:insideH w:val="single" w:sz="4" w:space="0" w:color="000001"/>
-              <w:insideV w:val="single" w:sz="4" w:space="0" w:color="000001"/>
-            </w:tcBorders>
-            <w:shd w:fill="FFFFFF" w:val="clear"/>
-            <w:tcMar>
-              <w:left w:w="-5" w:type="dxa"/>
-            </w:tcMar>
-          </w:tcPr>
-          <w:p>
-            <w:pPr>
-              <w:pStyle w:val="Normal"/>
-              <w:spacing w:before="114" w:after="114"/>
-              <w:jc w:val="center"/>
-              <w:rPr/>
-            </w:pPr>
-            <w:bookmarkStart w:id="19" w:name="__DdeLink__2018_855026253"/>
-            <w:r>
-              <w:rPr>
-                <w:lang w:val="en-US"/>
-              </w:rPr>
-              <w:t>TRNFR</w:t>
-            </w:r>
-            <w:bookmarkEnd w:id="19"/>
-            <w:r>
-              <w:rPr>
-                <w:lang w:val="en-US"/>
-              </w:rPr>
-              <w:t>_AMT</w:t>
-            </w:r>
-          </w:p>
-        </w:tc>
-        <w:tc>
-          <w:tcPr>
-            <w:tcW w:w="1620" w:type="dxa"/>
-            <w:tcBorders>
-              <w:top w:val="single" w:sz="4" w:space="0" w:color="000001"/>
-              <w:left w:val="single" w:sz="4" w:space="0" w:color="000001"/>
-              <w:bottom w:val="single" w:sz="4" w:space="0" w:color="000001"/>
-              <w:right w:val="single" w:sz="4" w:space="0" w:color="000001"/>
-              <w:insideH w:val="single" w:sz="4" w:space="0" w:color="000001"/>
-              <w:insideV w:val="single" w:sz="4" w:space="0" w:color="000001"/>
-            </w:tcBorders>
-            <w:shd w:fill="FFFFFF" w:val="clear"/>
-            <w:tcMar>
-              <w:left w:w="-5" w:type="dxa"/>
-            </w:tcMar>
-          </w:tcPr>
-          <w:p>
-            <w:pPr>
-              <w:pStyle w:val="Normal"/>
-              <w:spacing w:before="114" w:after="114"/>
+            <w:tcW w:w="2430" w:type="dxa"/>
+            <w:tcBorders>
+              <w:top w:val="single" w:sz="4" w:space="0" w:color="000001"/>
+              <w:left w:val="single" w:sz="4" w:space="0" w:color="000001"/>
+              <w:bottom w:val="single" w:sz="4" w:space="0" w:color="000001"/>
+              <w:right w:val="single" w:sz="4" w:space="0" w:color="000001"/>
+              <w:insideH w:val="single" w:sz="4" w:space="0" w:color="000001"/>
+              <w:insideV w:val="single" w:sz="4" w:space="0" w:color="000001"/>
+            </w:tcBorders>
+            <w:shd w:fill="FFFFFF" w:val="clear"/>
+            <w:tcMar>
+              <w:left w:w="-5" w:type="dxa"/>
+            </w:tcMar>
+          </w:tcPr>
+          <w:p>
+            <w:pPr>
+              <w:pStyle w:val="Normal"/>
+              <w:spacing w:lineRule="auto" w:line="480" w:before="114" w:after="114"/>
+              <w:jc w:val="center"/>
+              <w:rPr/>
+            </w:pPr>
+            <w:r>
+              <w:rPr>
+                <w:lang w:val="en-US"/>
+              </w:rPr>
+              <w:t>TRNFR_NAME</w:t>
+            </w:r>
+          </w:p>
+        </w:tc>
+        <w:tc>
+          <w:tcPr>
+            <w:tcW w:w="1350" w:type="dxa"/>
+            <w:tcBorders>
+              <w:top w:val="single" w:sz="4" w:space="0" w:color="000001"/>
+              <w:left w:val="single" w:sz="4" w:space="0" w:color="000001"/>
+              <w:bottom w:val="single" w:sz="4" w:space="0" w:color="000001"/>
+              <w:right w:val="single" w:sz="4" w:space="0" w:color="000001"/>
+              <w:insideH w:val="single" w:sz="4" w:space="0" w:color="000001"/>
+              <w:insideV w:val="single" w:sz="4" w:space="0" w:color="000001"/>
+            </w:tcBorders>
+            <w:shd w:fill="FFFFFF" w:val="clear"/>
+            <w:tcMar>
+              <w:left w:w="-5" w:type="dxa"/>
+            </w:tcMar>
+          </w:tcPr>
+          <w:p>
+            <w:pPr>
+              <w:pStyle w:val="Normal"/>
+              <w:spacing w:lineRule="auto" w:line="480" w:before="114" w:after="114"/>
               <w:jc w:val="center"/>
               <w:rPr/>
             </w:pPr>
@@ -8612,7 +8807,7 @@
           <w:p>
             <w:pPr>
               <w:pStyle w:val="Normal"/>
-              <w:spacing w:before="114" w:after="114"/>
+              <w:spacing w:lineRule="auto" w:line="480" w:before="114" w:after="114"/>
               <w:jc w:val="center"/>
               <w:rPr/>
             </w:pPr>
@@ -8643,7 +8838,7 @@
           <w:p>
             <w:pPr>
               <w:pStyle w:val="Normal"/>
-              <w:spacing w:before="114" w:after="114"/>
+              <w:spacing w:lineRule="auto" w:line="480" w:before="114" w:after="114"/>
               <w:jc w:val="center"/>
               <w:rPr>
                 <w:lang w:val="en-US"/>
@@ -8661,58 +8856,70 @@
         <w:trPr/>
         <w:tc>
           <w:tcPr>
-            <w:tcW w:w="2160" w:type="dxa"/>
-            <w:tcBorders>
-              <w:top w:val="single" w:sz="4" w:space="0" w:color="000001"/>
-              <w:left w:val="single" w:sz="4" w:space="0" w:color="000001"/>
-              <w:bottom w:val="single" w:sz="4" w:space="0" w:color="000001"/>
-              <w:right w:val="single" w:sz="4" w:space="0" w:color="000001"/>
-              <w:insideH w:val="single" w:sz="4" w:space="0" w:color="000001"/>
-              <w:insideV w:val="single" w:sz="4" w:space="0" w:color="000001"/>
-            </w:tcBorders>
-            <w:shd w:fill="FFFFFF" w:val="clear"/>
-            <w:tcMar>
-              <w:left w:w="-5" w:type="dxa"/>
-            </w:tcMar>
-          </w:tcPr>
-          <w:p>
-            <w:pPr>
-              <w:pStyle w:val="Normal"/>
-              <w:spacing w:before="114" w:after="114"/>
-              <w:jc w:val="center"/>
-              <w:rPr/>
-            </w:pPr>
-            <w:r>
-              <w:rPr/>
-              <w:t>TRNFR_NOTE</w:t>
-            </w:r>
-          </w:p>
-        </w:tc>
-        <w:tc>
-          <w:tcPr>
-            <w:tcW w:w="1620" w:type="dxa"/>
-            <w:tcBorders>
-              <w:top w:val="single" w:sz="4" w:space="0" w:color="000001"/>
-              <w:left w:val="single" w:sz="4" w:space="0" w:color="000001"/>
-              <w:bottom w:val="single" w:sz="4" w:space="0" w:color="000001"/>
-              <w:right w:val="single" w:sz="4" w:space="0" w:color="000001"/>
-              <w:insideH w:val="single" w:sz="4" w:space="0" w:color="000001"/>
-              <w:insideV w:val="single" w:sz="4" w:space="0" w:color="000001"/>
-            </w:tcBorders>
-            <w:shd w:fill="FFFFFF" w:val="clear"/>
-            <w:tcMar>
-              <w:left w:w="-5" w:type="dxa"/>
-            </w:tcMar>
-          </w:tcPr>
-          <w:p>
-            <w:pPr>
-              <w:pStyle w:val="Normal"/>
-              <w:spacing w:before="114" w:after="114"/>
-              <w:jc w:val="center"/>
-              <w:rPr/>
-            </w:pPr>
-            <w:r>
-              <w:rPr/>
+            <w:tcW w:w="2430" w:type="dxa"/>
+            <w:tcBorders>
+              <w:top w:val="single" w:sz="4" w:space="0" w:color="000001"/>
+              <w:left w:val="single" w:sz="4" w:space="0" w:color="000001"/>
+              <w:bottom w:val="single" w:sz="4" w:space="0" w:color="000001"/>
+              <w:right w:val="single" w:sz="4" w:space="0" w:color="000001"/>
+              <w:insideH w:val="single" w:sz="4" w:space="0" w:color="000001"/>
+              <w:insideV w:val="single" w:sz="4" w:space="0" w:color="000001"/>
+            </w:tcBorders>
+            <w:shd w:fill="FFFFFF" w:val="clear"/>
+            <w:tcMar>
+              <w:left w:w="-5" w:type="dxa"/>
+            </w:tcMar>
+          </w:tcPr>
+          <w:p>
+            <w:pPr>
+              <w:pStyle w:val="Normal"/>
+              <w:spacing w:before="114" w:after="114"/>
+              <w:jc w:val="center"/>
+              <w:rPr/>
+            </w:pPr>
+            <w:bookmarkStart w:id="20" w:name="__DdeLink__2018_855026253"/>
+            <w:r>
+              <w:rPr>
+                <w:lang w:val="en-US"/>
+              </w:rPr>
+              <w:t>TRNFR</w:t>
+            </w:r>
+            <w:bookmarkEnd w:id="20"/>
+            <w:r>
+              <w:rPr>
+                <w:lang w:val="en-US"/>
+              </w:rPr>
+              <w:t>_AMT</w:t>
+            </w:r>
+          </w:p>
+        </w:tc>
+        <w:tc>
+          <w:tcPr>
+            <w:tcW w:w="1350" w:type="dxa"/>
+            <w:tcBorders>
+              <w:top w:val="single" w:sz="4" w:space="0" w:color="000001"/>
+              <w:left w:val="single" w:sz="4" w:space="0" w:color="000001"/>
+              <w:bottom w:val="single" w:sz="4" w:space="0" w:color="000001"/>
+              <w:right w:val="single" w:sz="4" w:space="0" w:color="000001"/>
+              <w:insideH w:val="single" w:sz="4" w:space="0" w:color="000001"/>
+              <w:insideV w:val="single" w:sz="4" w:space="0" w:color="000001"/>
+            </w:tcBorders>
+            <w:shd w:fill="FFFFFF" w:val="clear"/>
+            <w:tcMar>
+              <w:left w:w="-5" w:type="dxa"/>
+            </w:tcMar>
+          </w:tcPr>
+          <w:p>
+            <w:pPr>
+              <w:pStyle w:val="Normal"/>
+              <w:spacing w:before="114" w:after="114"/>
+              <w:jc w:val="center"/>
+              <w:rPr/>
+            </w:pPr>
+            <w:r>
+              <w:rPr>
+                <w:lang w:val="en-US"/>
+              </w:rPr>
               <w:t>String</w:t>
             </w:r>
           </w:p>
@@ -8741,8 +8948,10 @@
               <w:rPr/>
             </w:pPr>
             <w:r>
-              <w:rPr/>
-              <w:t>Yes</w:t>
+              <w:rPr>
+                <w:lang w:val="en-US"/>
+              </w:rPr>
+              <w:t>No</w:t>
             </w:r>
           </w:p>
         </w:tc>
@@ -8767,10 +8976,14 @@
               <w:pStyle w:val="Normal"/>
               <w:spacing w:before="114" w:after="114"/>
               <w:jc w:val="center"/>
-              <w:rPr/>
-            </w:pPr>
-            <w:r>
-              <w:rPr/>
+              <w:rPr>
+                <w:lang w:val="en-US"/>
+              </w:rPr>
+            </w:pPr>
+            <w:r>
+              <w:rPr>
+                <w:lang w:val="en-US"/>
+              </w:rPr>
             </w:r>
           </w:p>
         </w:tc>
@@ -8779,62 +8992,58 @@
         <w:trPr/>
         <w:tc>
           <w:tcPr>
-            <w:tcW w:w="2160" w:type="dxa"/>
-            <w:tcBorders>
-              <w:top w:val="single" w:sz="4" w:space="0" w:color="000001"/>
-              <w:left w:val="single" w:sz="4" w:space="0" w:color="000001"/>
-              <w:bottom w:val="single" w:sz="4" w:space="0" w:color="000001"/>
-              <w:right w:val="single" w:sz="4" w:space="0" w:color="000001"/>
-              <w:insideH w:val="single" w:sz="4" w:space="0" w:color="000001"/>
-              <w:insideV w:val="single" w:sz="4" w:space="0" w:color="000001"/>
-            </w:tcBorders>
-            <w:shd w:fill="FFFFFF" w:val="clear"/>
-            <w:tcMar>
-              <w:left w:w="-5" w:type="dxa"/>
-            </w:tcMar>
-          </w:tcPr>
-          <w:p>
-            <w:pPr>
-              <w:pStyle w:val="Normal"/>
-              <w:spacing w:before="114" w:after="114"/>
-              <w:jc w:val="center"/>
-              <w:rPr/>
-            </w:pPr>
-            <w:r>
-              <w:rPr>
-                <w:lang w:val="en-US"/>
-              </w:rPr>
-              <w:t>TRNFR_DATE</w:t>
-            </w:r>
-          </w:p>
-        </w:tc>
-        <w:tc>
-          <w:tcPr>
-            <w:tcW w:w="1620" w:type="dxa"/>
-            <w:tcBorders>
-              <w:top w:val="single" w:sz="4" w:space="0" w:color="000001"/>
-              <w:left w:val="single" w:sz="4" w:space="0" w:color="000001"/>
-              <w:bottom w:val="single" w:sz="4" w:space="0" w:color="000001"/>
-              <w:right w:val="single" w:sz="4" w:space="0" w:color="000001"/>
-              <w:insideH w:val="single" w:sz="4" w:space="0" w:color="000001"/>
-              <w:insideV w:val="single" w:sz="4" w:space="0" w:color="000001"/>
-            </w:tcBorders>
-            <w:shd w:fill="FFFFFF" w:val="clear"/>
-            <w:tcMar>
-              <w:left w:w="-5" w:type="dxa"/>
-            </w:tcMar>
-          </w:tcPr>
-          <w:p>
-            <w:pPr>
-              <w:pStyle w:val="Normal"/>
-              <w:spacing w:before="114" w:after="114"/>
-              <w:jc w:val="center"/>
-              <w:rPr/>
-            </w:pPr>
-            <w:r>
-              <w:rPr>
-                <w:lang w:val="en-US"/>
-              </w:rPr>
+            <w:tcW w:w="2430" w:type="dxa"/>
+            <w:tcBorders>
+              <w:top w:val="single" w:sz="4" w:space="0" w:color="000001"/>
+              <w:left w:val="single" w:sz="4" w:space="0" w:color="000001"/>
+              <w:bottom w:val="single" w:sz="4" w:space="0" w:color="000001"/>
+              <w:right w:val="single" w:sz="4" w:space="0" w:color="000001"/>
+              <w:insideH w:val="single" w:sz="4" w:space="0" w:color="000001"/>
+              <w:insideV w:val="single" w:sz="4" w:space="0" w:color="000001"/>
+            </w:tcBorders>
+            <w:shd w:fill="FFFFFF" w:val="clear"/>
+            <w:tcMar>
+              <w:left w:w="-5" w:type="dxa"/>
+            </w:tcMar>
+          </w:tcPr>
+          <w:p>
+            <w:pPr>
+              <w:pStyle w:val="Normal"/>
+              <w:spacing w:before="114" w:after="114"/>
+              <w:jc w:val="center"/>
+              <w:rPr/>
+            </w:pPr>
+            <w:r>
+              <w:rPr/>
+              <w:t>TRNFR_NOTE</w:t>
+            </w:r>
+          </w:p>
+        </w:tc>
+        <w:tc>
+          <w:tcPr>
+            <w:tcW w:w="1350" w:type="dxa"/>
+            <w:tcBorders>
+              <w:top w:val="single" w:sz="4" w:space="0" w:color="000001"/>
+              <w:left w:val="single" w:sz="4" w:space="0" w:color="000001"/>
+              <w:bottom w:val="single" w:sz="4" w:space="0" w:color="000001"/>
+              <w:right w:val="single" w:sz="4" w:space="0" w:color="000001"/>
+              <w:insideH w:val="single" w:sz="4" w:space="0" w:color="000001"/>
+              <w:insideV w:val="single" w:sz="4" w:space="0" w:color="000001"/>
+            </w:tcBorders>
+            <w:shd w:fill="FFFFFF" w:val="clear"/>
+            <w:tcMar>
+              <w:left w:w="-5" w:type="dxa"/>
+            </w:tcMar>
+          </w:tcPr>
+          <w:p>
+            <w:pPr>
+              <w:pStyle w:val="Normal"/>
+              <w:spacing w:before="114" w:after="114"/>
+              <w:jc w:val="center"/>
+              <w:rPr/>
+            </w:pPr>
+            <w:r>
+              <w:rPr/>
               <w:t>String</w:t>
             </w:r>
           </w:p>
@@ -8863,10 +9072,8 @@
               <w:rPr/>
             </w:pPr>
             <w:r>
-              <w:rPr>
-                <w:lang w:val="en-US"/>
-              </w:rPr>
-              <w:t>No</w:t>
+              <w:rPr/>
+              <w:t>Yes</w:t>
             </w:r>
           </w:p>
         </w:tc>
@@ -8891,14 +9098,10 @@
               <w:pStyle w:val="Normal"/>
               <w:spacing w:before="114" w:after="114"/>
               <w:jc w:val="center"/>
-              <w:rPr>
-                <w:lang w:val="en-US"/>
-              </w:rPr>
-            </w:pPr>
-            <w:r>
-              <w:rPr>
-                <w:lang w:val="en-US"/>
-              </w:rPr>
+              <w:rPr/>
+            </w:pPr>
+            <w:r>
+              <w:rPr/>
             </w:r>
           </w:p>
         </w:tc>
@@ -8907,63 +9110,63 @@
         <w:trPr/>
         <w:tc>
           <w:tcPr>
-            <w:tcW w:w="2160" w:type="dxa"/>
-            <w:tcBorders>
-              <w:top w:val="single" w:sz="4" w:space="0" w:color="000001"/>
-              <w:left w:val="single" w:sz="4" w:space="0" w:color="000001"/>
-              <w:bottom w:val="single" w:sz="4" w:space="0" w:color="000001"/>
-              <w:right w:val="single" w:sz="4" w:space="0" w:color="000001"/>
-              <w:insideH w:val="single" w:sz="4" w:space="0" w:color="000001"/>
-              <w:insideV w:val="single" w:sz="4" w:space="0" w:color="000001"/>
-            </w:tcBorders>
-            <w:shd w:fill="FFFFFF" w:val="clear"/>
-            <w:tcMar>
-              <w:left w:w="-5" w:type="dxa"/>
-            </w:tcMar>
-          </w:tcPr>
-          <w:p>
-            <w:pPr>
-              <w:pStyle w:val="Normal"/>
-              <w:spacing w:before="114" w:after="114"/>
-              <w:jc w:val="center"/>
-              <w:rPr/>
-            </w:pPr>
-            <w:r>
-              <w:rPr>
-                <w:lang w:val="en-US"/>
-              </w:rPr>
-              <w:t>CREAT_DTM</w:t>
-            </w:r>
-          </w:p>
-        </w:tc>
-        <w:tc>
-          <w:tcPr>
-            <w:tcW w:w="1620" w:type="dxa"/>
-            <w:tcBorders>
-              <w:top w:val="single" w:sz="4" w:space="0" w:color="000001"/>
-              <w:left w:val="single" w:sz="4" w:space="0" w:color="000001"/>
-              <w:bottom w:val="single" w:sz="4" w:space="0" w:color="000001"/>
-              <w:right w:val="single" w:sz="4" w:space="0" w:color="000001"/>
-              <w:insideH w:val="single" w:sz="4" w:space="0" w:color="000001"/>
-              <w:insideV w:val="single" w:sz="4" w:space="0" w:color="000001"/>
-            </w:tcBorders>
-            <w:shd w:fill="FFFFFF" w:val="clear"/>
-            <w:tcMar>
-              <w:left w:w="-5" w:type="dxa"/>
-            </w:tcMar>
-          </w:tcPr>
-          <w:p>
-            <w:pPr>
-              <w:pStyle w:val="Normal"/>
-              <w:spacing w:before="114" w:after="114"/>
-              <w:jc w:val="center"/>
-              <w:rPr/>
-            </w:pPr>
-            <w:r>
-              <w:rPr>
-                <w:lang w:val="en-US"/>
-              </w:rPr>
-              <w:t>DateTime</w:t>
+            <w:tcW w:w="2430" w:type="dxa"/>
+            <w:tcBorders>
+              <w:top w:val="single" w:sz="4" w:space="0" w:color="000001"/>
+              <w:left w:val="single" w:sz="4" w:space="0" w:color="000001"/>
+              <w:bottom w:val="single" w:sz="4" w:space="0" w:color="000001"/>
+              <w:right w:val="single" w:sz="4" w:space="0" w:color="000001"/>
+              <w:insideH w:val="single" w:sz="4" w:space="0" w:color="000001"/>
+              <w:insideV w:val="single" w:sz="4" w:space="0" w:color="000001"/>
+            </w:tcBorders>
+            <w:shd w:fill="FFFFFF" w:val="clear"/>
+            <w:tcMar>
+              <w:left w:w="-5" w:type="dxa"/>
+            </w:tcMar>
+          </w:tcPr>
+          <w:p>
+            <w:pPr>
+              <w:pStyle w:val="Normal"/>
+              <w:spacing w:before="114" w:after="114"/>
+              <w:jc w:val="center"/>
+              <w:rPr/>
+            </w:pPr>
+            <w:r>
+              <w:rPr>
+                <w:lang w:val="en-US"/>
+              </w:rPr>
+              <w:t>TRNFR_DATE</w:t>
+            </w:r>
+          </w:p>
+        </w:tc>
+        <w:tc>
+          <w:tcPr>
+            <w:tcW w:w="1350" w:type="dxa"/>
+            <w:tcBorders>
+              <w:top w:val="single" w:sz="4" w:space="0" w:color="000001"/>
+              <w:left w:val="single" w:sz="4" w:space="0" w:color="000001"/>
+              <w:bottom w:val="single" w:sz="4" w:space="0" w:color="000001"/>
+              <w:right w:val="single" w:sz="4" w:space="0" w:color="000001"/>
+              <w:insideH w:val="single" w:sz="4" w:space="0" w:color="000001"/>
+              <w:insideV w:val="single" w:sz="4" w:space="0" w:color="000001"/>
+            </w:tcBorders>
+            <w:shd w:fill="FFFFFF" w:val="clear"/>
+            <w:tcMar>
+              <w:left w:w="-5" w:type="dxa"/>
+            </w:tcMar>
+          </w:tcPr>
+          <w:p>
+            <w:pPr>
+              <w:pStyle w:val="Normal"/>
+              <w:spacing w:before="114" w:after="114"/>
+              <w:jc w:val="center"/>
+              <w:rPr/>
+            </w:pPr>
+            <w:r>
+              <w:rPr>
+                <w:lang w:val="en-US"/>
+              </w:rPr>
+              <w:t>String</w:t>
             </w:r>
           </w:p>
         </w:tc>
@@ -9035,7 +9238,135 @@
         <w:trPr/>
         <w:tc>
           <w:tcPr>
-            <w:tcW w:w="2160" w:type="dxa"/>
+            <w:tcW w:w="2430" w:type="dxa"/>
+            <w:tcBorders>
+              <w:top w:val="single" w:sz="4" w:space="0" w:color="000001"/>
+              <w:left w:val="single" w:sz="4" w:space="0" w:color="000001"/>
+              <w:bottom w:val="single" w:sz="4" w:space="0" w:color="000001"/>
+              <w:right w:val="single" w:sz="4" w:space="0" w:color="000001"/>
+              <w:insideH w:val="single" w:sz="4" w:space="0" w:color="000001"/>
+              <w:insideV w:val="single" w:sz="4" w:space="0" w:color="000001"/>
+            </w:tcBorders>
+            <w:shd w:fill="FFFFFF" w:val="clear"/>
+            <w:tcMar>
+              <w:left w:w="-5" w:type="dxa"/>
+            </w:tcMar>
+          </w:tcPr>
+          <w:p>
+            <w:pPr>
+              <w:pStyle w:val="Normal"/>
+              <w:spacing w:before="114" w:after="114"/>
+              <w:jc w:val="center"/>
+              <w:rPr/>
+            </w:pPr>
+            <w:r>
+              <w:rPr>
+                <w:lang w:val="en-US"/>
+              </w:rPr>
+              <w:t>CREAT_DTM</w:t>
+            </w:r>
+          </w:p>
+        </w:tc>
+        <w:tc>
+          <w:tcPr>
+            <w:tcW w:w="1350" w:type="dxa"/>
+            <w:tcBorders>
+              <w:top w:val="single" w:sz="4" w:space="0" w:color="000001"/>
+              <w:left w:val="single" w:sz="4" w:space="0" w:color="000001"/>
+              <w:bottom w:val="single" w:sz="4" w:space="0" w:color="000001"/>
+              <w:right w:val="single" w:sz="4" w:space="0" w:color="000001"/>
+              <w:insideH w:val="single" w:sz="4" w:space="0" w:color="000001"/>
+              <w:insideV w:val="single" w:sz="4" w:space="0" w:color="000001"/>
+            </w:tcBorders>
+            <w:shd w:fill="FFFFFF" w:val="clear"/>
+            <w:tcMar>
+              <w:left w:w="-5" w:type="dxa"/>
+            </w:tcMar>
+          </w:tcPr>
+          <w:p>
+            <w:pPr>
+              <w:pStyle w:val="Normal"/>
+              <w:spacing w:before="114" w:after="114"/>
+              <w:jc w:val="center"/>
+              <w:rPr/>
+            </w:pPr>
+            <w:r>
+              <w:rPr>
+                <w:lang w:val="en-US"/>
+              </w:rPr>
+              <w:t>DateTime</w:t>
+            </w:r>
+          </w:p>
+        </w:tc>
+        <w:tc>
+          <w:tcPr>
+            <w:tcW w:w="1349" w:type="dxa"/>
+            <w:tcBorders>
+              <w:top w:val="single" w:sz="4" w:space="0" w:color="000001"/>
+              <w:left w:val="single" w:sz="4" w:space="0" w:color="000001"/>
+              <w:bottom w:val="single" w:sz="4" w:space="0" w:color="000001"/>
+              <w:right w:val="single" w:sz="4" w:space="0" w:color="000001"/>
+              <w:insideH w:val="single" w:sz="4" w:space="0" w:color="000001"/>
+              <w:insideV w:val="single" w:sz="4" w:space="0" w:color="000001"/>
+            </w:tcBorders>
+            <w:shd w:fill="FFFFFF" w:val="clear"/>
+            <w:tcMar>
+              <w:left w:w="-5" w:type="dxa"/>
+            </w:tcMar>
+          </w:tcPr>
+          <w:p>
+            <w:pPr>
+              <w:pStyle w:val="Normal"/>
+              <w:spacing w:before="114" w:after="114"/>
+              <w:jc w:val="center"/>
+              <w:rPr/>
+            </w:pPr>
+            <w:r>
+              <w:rPr>
+                <w:lang w:val="en-US"/>
+              </w:rPr>
+              <w:t>No</w:t>
+            </w:r>
+          </w:p>
+        </w:tc>
+        <w:tc>
+          <w:tcPr>
+            <w:tcW w:w="5579" w:type="dxa"/>
+            <w:tcBorders>
+              <w:top w:val="single" w:sz="4" w:space="0" w:color="000001"/>
+              <w:left w:val="single" w:sz="4" w:space="0" w:color="000001"/>
+              <w:bottom w:val="single" w:sz="4" w:space="0" w:color="000001"/>
+              <w:right w:val="single" w:sz="4" w:space="0" w:color="000001"/>
+              <w:insideH w:val="single" w:sz="4" w:space="0" w:color="000001"/>
+              <w:insideV w:val="single" w:sz="4" w:space="0" w:color="000001"/>
+            </w:tcBorders>
+            <w:shd w:fill="FFFFFF" w:val="clear"/>
+            <w:tcMar>
+              <w:left w:w="-5" w:type="dxa"/>
+            </w:tcMar>
+          </w:tcPr>
+          <w:p>
+            <w:pPr>
+              <w:pStyle w:val="Normal"/>
+              <w:spacing w:before="114" w:after="114"/>
+              <w:jc w:val="center"/>
+              <w:rPr>
+                <w:lang w:val="en-US"/>
+              </w:rPr>
+            </w:pPr>
+            <w:r>
+              <w:rPr>
+                <w:lang w:val="en-US"/>
+              </w:rPr>
+            </w:r>
+          </w:p>
+        </w:tc>
+      </w:tr>
+      <w:tr>
+        <w:trPr/>
+        <w:tc>
+          <w:tcPr>
+            <w:tcW w:w="2430" w:type="dxa"/>
             <w:tcBorders>
               <w:top w:val="single" w:sz="4" w:space="0" w:color="000001"/>
               <w:left w:val="single" w:sz="4" w:space="0" w:color="000001"/>
@@ -9066,7 +9397,7 @@
         </w:tc>
         <w:tc>
           <w:tcPr>
-            <w:tcW w:w="1620" w:type="dxa"/>
+            <w:tcW w:w="1350" w:type="dxa"/>
             <w:tcBorders>
               <w:top w:val="single" w:sz="4" w:space="0" w:color="000001"/>
               <w:left w:val="single" w:sz="4" w:space="0" w:color="000001"/>
@@ -9199,14 +9530,14 @@
           <w:sz w:val="28"/>
           <w:lang w:val="en-US"/>
         </w:rPr>
-        <w:t>BUDGET</w:t>
+        <w:t>BUDGETS</w:t>
       </w:r>
     </w:p>
     <w:tbl>
       <w:tblPr>
         <w:tblW w:w="10800" w:type="dxa"/>
         <w:jc w:val="left"/>
-        <w:tblInd w:w="-97" w:type="dxa"/>
+        <w:tblInd w:w="-107" w:type="dxa"/>
         <w:tblBorders>
           <w:top w:val="single" w:sz="4" w:space="0" w:color="000001"/>
           <w:left w:val="single" w:sz="4" w:space="0" w:color="000001"/>
@@ -9384,22 +9715,22 @@
               <w:jc w:val="center"/>
               <w:rPr/>
             </w:pPr>
-            <w:bookmarkStart w:id="20" w:name="__DdeLink__1478_1439758195"/>
-            <w:bookmarkStart w:id="21" w:name="__DdeLink__3710_429011614"/>
+            <w:bookmarkStart w:id="21" w:name="__DdeLink__1478_1439758195"/>
+            <w:bookmarkStart w:id="22" w:name="__DdeLink__3710_429011614"/>
             <w:r>
               <w:rPr>
                 <w:lang w:val="en-US"/>
               </w:rPr>
               <w:t>BUDGET</w:t>
             </w:r>
+            <w:bookmarkEnd w:id="22"/>
+            <w:r>
+              <w:rPr>
+                <w:lang w:val="en-US"/>
+              </w:rPr>
+              <w:t>_ID</w:t>
+            </w:r>
             <w:bookmarkEnd w:id="21"/>
-            <w:r>
-              <w:rPr>
-                <w:lang w:val="en-US"/>
-              </w:rPr>
-              <w:t>_ID</w:t>
-            </w:r>
-            <w:bookmarkEnd w:id="20"/>
             <w:r>
               <w:rPr>
                 <w:lang w:val="en-US"/>
@@ -9654,8 +9985,8 @@
               <w:jc w:val="center"/>
               <w:rPr/>
             </w:pPr>
-            <w:bookmarkStart w:id="22" w:name="__DdeLink__3131_1734375827"/>
-            <w:bookmarkEnd w:id="22"/>
+            <w:bookmarkStart w:id="23" w:name="__DdeLink__3131_1734375827"/>
+            <w:bookmarkEnd w:id="23"/>
             <w:r>
               <w:rPr/>
               <w:t>BUDGET_NAME</w:t>
@@ -9774,22 +10105,22 @@
               <w:jc w:val="center"/>
               <w:rPr/>
             </w:pPr>
-            <w:bookmarkStart w:id="23" w:name="__DdeLink__1464_1218612816"/>
+            <w:bookmarkStart w:id="24" w:name="__DdeLink__1464_1218612816"/>
             <w:r>
               <w:rPr>
                 <w:lang w:val="en-US"/>
               </w:rPr>
               <w:t>BUDGET_GRP</w:t>
             </w:r>
-            <w:bookmarkStart w:id="24" w:name="__DdeLink__3126_17343758271"/>
+            <w:bookmarkStart w:id="25" w:name="__DdeLink__3126_17343758271"/>
+            <w:bookmarkEnd w:id="25"/>
+            <w:r>
+              <w:rPr>
+                <w:lang w:val="en-US"/>
+              </w:rPr>
+              <w:t>_</w:t>
+            </w:r>
             <w:bookmarkEnd w:id="24"/>
-            <w:r>
-              <w:rPr>
-                <w:lang w:val="en-US"/>
-              </w:rPr>
-              <w:t>_</w:t>
-            </w:r>
-            <w:bookmarkEnd w:id="23"/>
             <w:r>
               <w:rPr>
                 <w:lang w:val="en-US"/>
@@ -9913,16 +10244,16 @@
               <w:jc w:val="center"/>
               <w:rPr/>
             </w:pPr>
-            <w:bookmarkStart w:id="25" w:name="__DdeLink__2591_1678827509"/>
+            <w:bookmarkStart w:id="26" w:name="__DdeLink__2591_1678827509"/>
             <w:r>
               <w:rPr>
                 <w:lang w:val="en-US"/>
               </w:rPr>
               <w:t>BUDGET_GRP</w:t>
             </w:r>
-            <w:bookmarkStart w:id="26" w:name="__DdeLink__3126_1734375827"/>
-            <w:bookmarkEnd w:id="25"/>
+            <w:bookmarkStart w:id="27" w:name="__DdeLink__3126_1734375827"/>
             <w:bookmarkEnd w:id="26"/>
+            <w:bookmarkEnd w:id="27"/>
             <w:r>
               <w:rPr>
                 <w:lang w:val="en-US"/>
@@ -10056,14 +10387,14 @@
               </w:rPr>
               <w:t>BUDGET_</w:t>
             </w:r>
-            <w:bookmarkStart w:id="27" w:name="__DdeLink__3129_1734375827"/>
+            <w:bookmarkStart w:id="28" w:name="__DdeLink__3129_1734375827"/>
             <w:r>
               <w:rPr>
                 <w:lang w:val="en-US"/>
               </w:rPr>
               <w:t>T</w:t>
             </w:r>
-            <w:bookmarkEnd w:id="27"/>
+            <w:bookmarkEnd w:id="28"/>
             <w:r>
               <w:rPr>
                 <w:lang w:val="en-US"/>
@@ -10398,6 +10729,1000 @@
             </w:pPr>
             <w:r>
               <w:rPr/>
+            </w:r>
+          </w:p>
+        </w:tc>
+      </w:tr>
+      <w:tr>
+        <w:trPr/>
+        <w:tc>
+          <w:tcPr>
+            <w:tcW w:w="2610" w:type="dxa"/>
+            <w:tcBorders>
+              <w:top w:val="single" w:sz="4" w:space="0" w:color="000001"/>
+              <w:left w:val="single" w:sz="4" w:space="0" w:color="000001"/>
+              <w:bottom w:val="single" w:sz="4" w:space="0" w:color="000001"/>
+              <w:right w:val="single" w:sz="4" w:space="0" w:color="000001"/>
+              <w:insideH w:val="single" w:sz="4" w:space="0" w:color="000001"/>
+              <w:insideV w:val="single" w:sz="4" w:space="0" w:color="000001"/>
+            </w:tcBorders>
+            <w:shd w:fill="FFFFFF" w:val="clear"/>
+            <w:tcMar>
+              <w:left w:w="-5" w:type="dxa"/>
+            </w:tcMar>
+          </w:tcPr>
+          <w:p>
+            <w:pPr>
+              <w:pStyle w:val="Normal"/>
+              <w:spacing w:before="114" w:after="114"/>
+              <w:jc w:val="center"/>
+              <w:rPr/>
+            </w:pPr>
+            <w:r>
+              <w:rPr>
+                <w:lang w:val="en-US"/>
+              </w:rPr>
+              <w:t>CREAT_DTM</w:t>
+            </w:r>
+          </w:p>
+        </w:tc>
+        <w:tc>
+          <w:tcPr>
+            <w:tcW w:w="1530" w:type="dxa"/>
+            <w:tcBorders>
+              <w:top w:val="single" w:sz="4" w:space="0" w:color="000001"/>
+              <w:left w:val="single" w:sz="4" w:space="0" w:color="000001"/>
+              <w:bottom w:val="single" w:sz="4" w:space="0" w:color="000001"/>
+              <w:right w:val="single" w:sz="4" w:space="0" w:color="000001"/>
+              <w:insideH w:val="single" w:sz="4" w:space="0" w:color="000001"/>
+              <w:insideV w:val="single" w:sz="4" w:space="0" w:color="000001"/>
+            </w:tcBorders>
+            <w:shd w:fill="FFFFFF" w:val="clear"/>
+            <w:tcMar>
+              <w:left w:w="-5" w:type="dxa"/>
+            </w:tcMar>
+          </w:tcPr>
+          <w:p>
+            <w:pPr>
+              <w:pStyle w:val="Normal"/>
+              <w:spacing w:before="114" w:after="114"/>
+              <w:jc w:val="center"/>
+              <w:rPr/>
+            </w:pPr>
+            <w:r>
+              <w:rPr>
+                <w:lang w:val="en-US"/>
+              </w:rPr>
+              <w:t>DateTime</w:t>
+            </w:r>
+          </w:p>
+        </w:tc>
+        <w:tc>
+          <w:tcPr>
+            <w:tcW w:w="1350" w:type="dxa"/>
+            <w:tcBorders>
+              <w:top w:val="single" w:sz="4" w:space="0" w:color="000001"/>
+              <w:left w:val="single" w:sz="4" w:space="0" w:color="000001"/>
+              <w:bottom w:val="single" w:sz="4" w:space="0" w:color="000001"/>
+              <w:right w:val="single" w:sz="4" w:space="0" w:color="000001"/>
+              <w:insideH w:val="single" w:sz="4" w:space="0" w:color="000001"/>
+              <w:insideV w:val="single" w:sz="4" w:space="0" w:color="000001"/>
+            </w:tcBorders>
+            <w:shd w:fill="FFFFFF" w:val="clear"/>
+            <w:tcMar>
+              <w:left w:w="-5" w:type="dxa"/>
+            </w:tcMar>
+          </w:tcPr>
+          <w:p>
+            <w:pPr>
+              <w:pStyle w:val="Normal"/>
+              <w:spacing w:before="114" w:after="114"/>
+              <w:jc w:val="center"/>
+              <w:rPr/>
+            </w:pPr>
+            <w:r>
+              <w:rPr>
+                <w:lang w:val="en-US"/>
+              </w:rPr>
+              <w:t>No</w:t>
+            </w:r>
+          </w:p>
+        </w:tc>
+        <w:tc>
+          <w:tcPr>
+            <w:tcW w:w="5309" w:type="dxa"/>
+            <w:tcBorders>
+              <w:top w:val="single" w:sz="4" w:space="0" w:color="000001"/>
+              <w:left w:val="single" w:sz="4" w:space="0" w:color="000001"/>
+              <w:bottom w:val="single" w:sz="4" w:space="0" w:color="000001"/>
+              <w:right w:val="single" w:sz="4" w:space="0" w:color="000001"/>
+              <w:insideH w:val="single" w:sz="4" w:space="0" w:color="000001"/>
+              <w:insideV w:val="single" w:sz="4" w:space="0" w:color="000001"/>
+            </w:tcBorders>
+            <w:shd w:fill="FFFFFF" w:val="clear"/>
+            <w:tcMar>
+              <w:left w:w="-5" w:type="dxa"/>
+            </w:tcMar>
+          </w:tcPr>
+          <w:p>
+            <w:pPr>
+              <w:pStyle w:val="Normal"/>
+              <w:spacing w:before="114" w:after="114"/>
+              <w:jc w:val="center"/>
+              <w:rPr>
+                <w:lang w:val="en-US"/>
+              </w:rPr>
+            </w:pPr>
+            <w:r>
+              <w:rPr>
+                <w:lang w:val="en-US"/>
+              </w:rPr>
+            </w:r>
+          </w:p>
+        </w:tc>
+      </w:tr>
+      <w:tr>
+        <w:trPr/>
+        <w:tc>
+          <w:tcPr>
+            <w:tcW w:w="2610" w:type="dxa"/>
+            <w:tcBorders>
+              <w:top w:val="single" w:sz="4" w:space="0" w:color="000001"/>
+              <w:left w:val="single" w:sz="4" w:space="0" w:color="000001"/>
+              <w:bottom w:val="single" w:sz="4" w:space="0" w:color="000001"/>
+              <w:right w:val="single" w:sz="4" w:space="0" w:color="000001"/>
+              <w:insideH w:val="single" w:sz="4" w:space="0" w:color="000001"/>
+              <w:insideV w:val="single" w:sz="4" w:space="0" w:color="000001"/>
+            </w:tcBorders>
+            <w:shd w:fill="FFFFFF" w:val="clear"/>
+            <w:tcMar>
+              <w:left w:w="-5" w:type="dxa"/>
+            </w:tcMar>
+          </w:tcPr>
+          <w:p>
+            <w:pPr>
+              <w:pStyle w:val="Normal"/>
+              <w:spacing w:before="114" w:after="114"/>
+              <w:jc w:val="center"/>
+              <w:rPr/>
+            </w:pPr>
+            <w:r>
+              <w:rPr>
+                <w:lang w:val="en-US"/>
+              </w:rPr>
+              <w:t>MOD_DTM</w:t>
+            </w:r>
+          </w:p>
+        </w:tc>
+        <w:tc>
+          <w:tcPr>
+            <w:tcW w:w="1530" w:type="dxa"/>
+            <w:tcBorders>
+              <w:top w:val="single" w:sz="4" w:space="0" w:color="000001"/>
+              <w:left w:val="single" w:sz="4" w:space="0" w:color="000001"/>
+              <w:bottom w:val="single" w:sz="4" w:space="0" w:color="000001"/>
+              <w:right w:val="single" w:sz="4" w:space="0" w:color="000001"/>
+              <w:insideH w:val="single" w:sz="4" w:space="0" w:color="000001"/>
+              <w:insideV w:val="single" w:sz="4" w:space="0" w:color="000001"/>
+            </w:tcBorders>
+            <w:shd w:fill="FFFFFF" w:val="clear"/>
+            <w:tcMar>
+              <w:left w:w="-5" w:type="dxa"/>
+            </w:tcMar>
+          </w:tcPr>
+          <w:p>
+            <w:pPr>
+              <w:pStyle w:val="Normal"/>
+              <w:spacing w:before="114" w:after="114"/>
+              <w:jc w:val="center"/>
+              <w:rPr/>
+            </w:pPr>
+            <w:r>
+              <w:rPr>
+                <w:lang w:val="en-US"/>
+              </w:rPr>
+              <w:t>DateTime</w:t>
+            </w:r>
+          </w:p>
+        </w:tc>
+        <w:tc>
+          <w:tcPr>
+            <w:tcW w:w="1350" w:type="dxa"/>
+            <w:tcBorders>
+              <w:top w:val="single" w:sz="4" w:space="0" w:color="000001"/>
+              <w:left w:val="single" w:sz="4" w:space="0" w:color="000001"/>
+              <w:bottom w:val="single" w:sz="4" w:space="0" w:color="000001"/>
+              <w:right w:val="single" w:sz="4" w:space="0" w:color="000001"/>
+              <w:insideH w:val="single" w:sz="4" w:space="0" w:color="000001"/>
+              <w:insideV w:val="single" w:sz="4" w:space="0" w:color="000001"/>
+            </w:tcBorders>
+            <w:shd w:fill="FFFFFF" w:val="clear"/>
+            <w:tcMar>
+              <w:left w:w="-5" w:type="dxa"/>
+            </w:tcMar>
+          </w:tcPr>
+          <w:p>
+            <w:pPr>
+              <w:pStyle w:val="Normal"/>
+              <w:spacing w:before="114" w:after="114"/>
+              <w:jc w:val="center"/>
+              <w:rPr/>
+            </w:pPr>
+            <w:r>
+              <w:rPr>
+                <w:lang w:val="en-US"/>
+              </w:rPr>
+              <w:t>Yes</w:t>
+            </w:r>
+          </w:p>
+        </w:tc>
+        <w:tc>
+          <w:tcPr>
+            <w:tcW w:w="5309" w:type="dxa"/>
+            <w:tcBorders>
+              <w:top w:val="single" w:sz="4" w:space="0" w:color="000001"/>
+              <w:left w:val="single" w:sz="4" w:space="0" w:color="000001"/>
+              <w:bottom w:val="single" w:sz="4" w:space="0" w:color="000001"/>
+              <w:right w:val="single" w:sz="4" w:space="0" w:color="000001"/>
+              <w:insideH w:val="single" w:sz="4" w:space="0" w:color="000001"/>
+              <w:insideV w:val="single" w:sz="4" w:space="0" w:color="000001"/>
+            </w:tcBorders>
+            <w:shd w:fill="FFFFFF" w:val="clear"/>
+            <w:tcMar>
+              <w:left w:w="-5" w:type="dxa"/>
+            </w:tcMar>
+          </w:tcPr>
+          <w:p>
+            <w:pPr>
+              <w:pStyle w:val="Normal"/>
+              <w:spacing w:before="114" w:after="114"/>
+              <w:jc w:val="center"/>
+              <w:rPr>
+                <w:lang w:val="en-US"/>
+              </w:rPr>
+            </w:pPr>
+            <w:r>
+              <w:rPr>
+                <w:lang w:val="en-US"/>
+              </w:rPr>
+            </w:r>
+          </w:p>
+        </w:tc>
+      </w:tr>
+    </w:tbl>
+    <w:p>
+      <w:pPr>
+        <w:pStyle w:val="Normal"/>
+        <w:widowControl/>
+        <w:suppressAutoHyphens w:val="true"/>
+        <w:overflowPunct w:val="false"/>
+        <w:bidi w:val="0"/>
+        <w:spacing w:lineRule="auto" w:line="276" w:before="0" w:after="200"/>
+        <w:ind w:left="0" w:right="0" w:hanging="0"/>
+        <w:jc w:val="left"/>
+        <w:rPr>
+          <w:b/>
+          <w:b/>
+          <w:sz w:val="28"/>
+          <w:lang w:val="en-US"/>
+        </w:rPr>
+      </w:pPr>
+      <w:r>
+        <w:rPr/>
+      </w:r>
+    </w:p>
+    <w:p>
+      <w:pPr>
+        <w:pStyle w:val="Normal"/>
+        <w:widowControl/>
+        <w:suppressAutoHyphens w:val="true"/>
+        <w:overflowPunct w:val="false"/>
+        <w:bidi w:val="0"/>
+        <w:spacing w:lineRule="auto" w:line="276" w:before="0" w:after="200"/>
+        <w:ind w:left="0" w:right="0" w:hanging="0"/>
+        <w:jc w:val="left"/>
+        <w:rPr/>
+      </w:pPr>
+      <w:r>
+        <w:rPr>
+          <w:b/>
+          <w:sz w:val="28"/>
+          <w:lang w:val="en-US"/>
+        </w:rPr>
+        <w:t>REPEAT</w:t>
+      </w:r>
+    </w:p>
+    <w:tbl>
+      <w:tblPr>
+        <w:tblW w:w="10800" w:type="dxa"/>
+        <w:jc w:val="left"/>
+        <w:tblInd w:w="-107" w:type="dxa"/>
+        <w:tblBorders>
+          <w:top w:val="single" w:sz="4" w:space="0" w:color="000001"/>
+          <w:left w:val="single" w:sz="4" w:space="0" w:color="000001"/>
+          <w:bottom w:val="single" w:sz="4" w:space="0" w:color="000001"/>
+          <w:right w:val="single" w:sz="4" w:space="0" w:color="000001"/>
+          <w:insideH w:val="single" w:sz="4" w:space="0" w:color="000001"/>
+          <w:insideV w:val="single" w:sz="4" w:space="0" w:color="000001"/>
+        </w:tblBorders>
+        <w:tblCellMar>
+          <w:top w:w="0" w:type="dxa"/>
+          <w:left w:w="-5" w:type="dxa"/>
+          <w:bottom w:w="0" w:type="dxa"/>
+          <w:right w:w="108" w:type="dxa"/>
+        </w:tblCellMar>
+      </w:tblPr>
+      <w:tblGrid>
+        <w:gridCol w:w="2610"/>
+        <w:gridCol w:w="1530"/>
+        <w:gridCol w:w="1350"/>
+        <w:gridCol w:w="5309"/>
+      </w:tblGrid>
+      <w:tr>
+        <w:trPr/>
+        <w:tc>
+          <w:tcPr>
+            <w:tcW w:w="2610" w:type="dxa"/>
+            <w:tcBorders>
+              <w:top w:val="single" w:sz="4" w:space="0" w:color="000001"/>
+              <w:left w:val="single" w:sz="4" w:space="0" w:color="000001"/>
+              <w:bottom w:val="single" w:sz="4" w:space="0" w:color="000001"/>
+              <w:right w:val="single" w:sz="4" w:space="0" w:color="000001"/>
+              <w:insideH w:val="single" w:sz="4" w:space="0" w:color="000001"/>
+              <w:insideV w:val="single" w:sz="4" w:space="0" w:color="000001"/>
+            </w:tcBorders>
+            <w:shd w:fill="FFFFFF" w:val="clear"/>
+            <w:tcMar>
+              <w:left w:w="-5" w:type="dxa"/>
+            </w:tcMar>
+          </w:tcPr>
+          <w:p>
+            <w:pPr>
+              <w:pStyle w:val="Normal"/>
+              <w:spacing w:before="114" w:after="114"/>
+              <w:jc w:val="center"/>
+              <w:rPr/>
+            </w:pPr>
+            <w:r>
+              <w:rPr>
+                <w:b/>
+                <w:lang w:val="en-US"/>
+              </w:rPr>
+              <w:t>Column</w:t>
+            </w:r>
+          </w:p>
+        </w:tc>
+        <w:tc>
+          <w:tcPr>
+            <w:tcW w:w="1530" w:type="dxa"/>
+            <w:tcBorders>
+              <w:top w:val="single" w:sz="4" w:space="0" w:color="000001"/>
+              <w:left w:val="single" w:sz="4" w:space="0" w:color="000001"/>
+              <w:bottom w:val="single" w:sz="4" w:space="0" w:color="000001"/>
+              <w:right w:val="single" w:sz="4" w:space="0" w:color="000001"/>
+              <w:insideH w:val="single" w:sz="4" w:space="0" w:color="000001"/>
+              <w:insideV w:val="single" w:sz="4" w:space="0" w:color="000001"/>
+            </w:tcBorders>
+            <w:shd w:fill="FFFFFF" w:val="clear"/>
+            <w:tcMar>
+              <w:left w:w="-5" w:type="dxa"/>
+            </w:tcMar>
+          </w:tcPr>
+          <w:p>
+            <w:pPr>
+              <w:pStyle w:val="Normal"/>
+              <w:spacing w:before="114" w:after="114"/>
+              <w:jc w:val="center"/>
+              <w:rPr/>
+            </w:pPr>
+            <w:r>
+              <w:rPr>
+                <w:b/>
+                <w:lang w:val="en-US"/>
+              </w:rPr>
+              <w:t>Data Type</w:t>
+            </w:r>
+          </w:p>
+        </w:tc>
+        <w:tc>
+          <w:tcPr>
+            <w:tcW w:w="1350" w:type="dxa"/>
+            <w:tcBorders>
+              <w:top w:val="single" w:sz="4" w:space="0" w:color="000001"/>
+              <w:left w:val="single" w:sz="4" w:space="0" w:color="000001"/>
+              <w:bottom w:val="single" w:sz="4" w:space="0" w:color="000001"/>
+              <w:right w:val="single" w:sz="4" w:space="0" w:color="000001"/>
+              <w:insideH w:val="single" w:sz="4" w:space="0" w:color="000001"/>
+              <w:insideV w:val="single" w:sz="4" w:space="0" w:color="000001"/>
+            </w:tcBorders>
+            <w:shd w:fill="FFFFFF" w:val="clear"/>
+            <w:tcMar>
+              <w:left w:w="-5" w:type="dxa"/>
+            </w:tcMar>
+          </w:tcPr>
+          <w:p>
+            <w:pPr>
+              <w:pStyle w:val="Normal"/>
+              <w:spacing w:before="114" w:after="114"/>
+              <w:jc w:val="center"/>
+              <w:rPr/>
+            </w:pPr>
+            <w:r>
+              <w:rPr>
+                <w:b/>
+                <w:lang w:val="en-US"/>
+              </w:rPr>
+              <w:t>Nullable ?</w:t>
+            </w:r>
+          </w:p>
+        </w:tc>
+        <w:tc>
+          <w:tcPr>
+            <w:tcW w:w="5309" w:type="dxa"/>
+            <w:tcBorders>
+              <w:top w:val="single" w:sz="4" w:space="0" w:color="000001"/>
+              <w:left w:val="single" w:sz="4" w:space="0" w:color="000001"/>
+              <w:bottom w:val="single" w:sz="4" w:space="0" w:color="000001"/>
+              <w:right w:val="single" w:sz="4" w:space="0" w:color="000001"/>
+              <w:insideH w:val="single" w:sz="4" w:space="0" w:color="000001"/>
+              <w:insideV w:val="single" w:sz="4" w:space="0" w:color="000001"/>
+            </w:tcBorders>
+            <w:shd w:fill="FFFFFF" w:val="clear"/>
+            <w:tcMar>
+              <w:left w:w="-5" w:type="dxa"/>
+            </w:tcMar>
+          </w:tcPr>
+          <w:p>
+            <w:pPr>
+              <w:pStyle w:val="Normal"/>
+              <w:spacing w:before="114" w:after="114"/>
+              <w:jc w:val="center"/>
+              <w:rPr/>
+            </w:pPr>
+            <w:r>
+              <w:rPr>
+                <w:b/>
+                <w:lang w:val="en-US"/>
+              </w:rPr>
+              <w:t>Comments</w:t>
+            </w:r>
+          </w:p>
+        </w:tc>
+      </w:tr>
+      <w:tr>
+        <w:trPr/>
+        <w:tc>
+          <w:tcPr>
+            <w:tcW w:w="2610" w:type="dxa"/>
+            <w:tcBorders>
+              <w:top w:val="single" w:sz="4" w:space="0" w:color="000001"/>
+              <w:left w:val="single" w:sz="4" w:space="0" w:color="000001"/>
+              <w:bottom w:val="single" w:sz="4" w:space="0" w:color="000001"/>
+              <w:right w:val="single" w:sz="4" w:space="0" w:color="000001"/>
+              <w:insideH w:val="single" w:sz="4" w:space="0" w:color="000001"/>
+              <w:insideV w:val="single" w:sz="4" w:space="0" w:color="000001"/>
+            </w:tcBorders>
+            <w:shd w:fill="FFFFFF" w:val="clear"/>
+            <w:tcMar>
+              <w:left w:w="-5" w:type="dxa"/>
+            </w:tcMar>
+          </w:tcPr>
+          <w:p>
+            <w:pPr>
+              <w:pStyle w:val="Normal"/>
+              <w:spacing w:before="114" w:after="114"/>
+              <w:jc w:val="center"/>
+              <w:rPr/>
+            </w:pPr>
+            <w:bookmarkStart w:id="29" w:name="__DdeLink__3710_4290116141"/>
+            <w:r>
+              <w:rPr>
+                <w:lang w:val="en-US"/>
+              </w:rPr>
+              <w:t>R</w:t>
+            </w:r>
+            <w:bookmarkEnd w:id="29"/>
+            <w:r>
+              <w:rPr>
+                <w:lang w:val="en-US"/>
+              </w:rPr>
+              <w:t>EPEAT</w:t>
+            </w:r>
+            <w:bookmarkStart w:id="30" w:name="__DdeLink__1478_14397581951"/>
+            <w:r>
+              <w:rPr>
+                <w:lang w:val="en-US"/>
+              </w:rPr>
+              <w:t>_ID</w:t>
+            </w:r>
+            <w:bookmarkEnd w:id="30"/>
+            <w:r>
+              <w:rPr>
+                <w:lang w:val="en-US"/>
+              </w:rPr>
+              <w:t>*</w:t>
+            </w:r>
+          </w:p>
+        </w:tc>
+        <w:tc>
+          <w:tcPr>
+            <w:tcW w:w="1530" w:type="dxa"/>
+            <w:tcBorders>
+              <w:top w:val="single" w:sz="4" w:space="0" w:color="000001"/>
+              <w:left w:val="single" w:sz="4" w:space="0" w:color="000001"/>
+              <w:bottom w:val="single" w:sz="4" w:space="0" w:color="000001"/>
+              <w:right w:val="single" w:sz="4" w:space="0" w:color="000001"/>
+              <w:insideH w:val="single" w:sz="4" w:space="0" w:color="000001"/>
+              <w:insideV w:val="single" w:sz="4" w:space="0" w:color="000001"/>
+            </w:tcBorders>
+            <w:shd w:fill="FFFFFF" w:val="clear"/>
+            <w:tcMar>
+              <w:left w:w="-5" w:type="dxa"/>
+            </w:tcMar>
+          </w:tcPr>
+          <w:p>
+            <w:pPr>
+              <w:pStyle w:val="Normal"/>
+              <w:spacing w:before="114" w:after="114"/>
+              <w:jc w:val="center"/>
+              <w:rPr/>
+            </w:pPr>
+            <w:r>
+              <w:rPr>
+                <w:lang w:val="en-US"/>
+              </w:rPr>
+              <w:t>String</w:t>
+            </w:r>
+          </w:p>
+        </w:tc>
+        <w:tc>
+          <w:tcPr>
+            <w:tcW w:w="1350" w:type="dxa"/>
+            <w:tcBorders>
+              <w:top w:val="single" w:sz="4" w:space="0" w:color="000001"/>
+              <w:left w:val="single" w:sz="4" w:space="0" w:color="000001"/>
+              <w:bottom w:val="single" w:sz="4" w:space="0" w:color="000001"/>
+              <w:right w:val="single" w:sz="4" w:space="0" w:color="000001"/>
+              <w:insideH w:val="single" w:sz="4" w:space="0" w:color="000001"/>
+              <w:insideV w:val="single" w:sz="4" w:space="0" w:color="000001"/>
+            </w:tcBorders>
+            <w:shd w:fill="FFFFFF" w:val="clear"/>
+            <w:tcMar>
+              <w:left w:w="-5" w:type="dxa"/>
+            </w:tcMar>
+          </w:tcPr>
+          <w:p>
+            <w:pPr>
+              <w:pStyle w:val="Normal"/>
+              <w:spacing w:before="114" w:after="114"/>
+              <w:jc w:val="center"/>
+              <w:rPr/>
+            </w:pPr>
+            <w:r>
+              <w:rPr>
+                <w:lang w:val="en-US"/>
+              </w:rPr>
+              <w:t>No</w:t>
+            </w:r>
+          </w:p>
+        </w:tc>
+        <w:tc>
+          <w:tcPr>
+            <w:tcW w:w="5309" w:type="dxa"/>
+            <w:tcBorders>
+              <w:top w:val="single" w:sz="4" w:space="0" w:color="000001"/>
+              <w:left w:val="single" w:sz="4" w:space="0" w:color="000001"/>
+              <w:bottom w:val="single" w:sz="4" w:space="0" w:color="000001"/>
+              <w:right w:val="single" w:sz="4" w:space="0" w:color="000001"/>
+              <w:insideH w:val="single" w:sz="4" w:space="0" w:color="000001"/>
+              <w:insideV w:val="single" w:sz="4" w:space="0" w:color="000001"/>
+            </w:tcBorders>
+            <w:shd w:fill="FFFFFF" w:val="clear"/>
+            <w:tcMar>
+              <w:left w:w="-5" w:type="dxa"/>
+            </w:tcMar>
+          </w:tcPr>
+          <w:p>
+            <w:pPr>
+              <w:pStyle w:val="Normal"/>
+              <w:spacing w:before="114" w:after="114"/>
+              <w:jc w:val="center"/>
+              <w:rPr/>
+            </w:pPr>
+            <w:r>
+              <w:rPr>
+                <w:lang w:val="en-US"/>
+              </w:rPr>
+              <w:t>PK</w:t>
+            </w:r>
+          </w:p>
+        </w:tc>
+      </w:tr>
+      <w:tr>
+        <w:trPr/>
+        <w:tc>
+          <w:tcPr>
+            <w:tcW w:w="2610" w:type="dxa"/>
+            <w:tcBorders>
+              <w:top w:val="single" w:sz="4" w:space="0" w:color="000001"/>
+              <w:left w:val="single" w:sz="4" w:space="0" w:color="000001"/>
+              <w:bottom w:val="single" w:sz="4" w:space="0" w:color="000001"/>
+              <w:right w:val="single" w:sz="4" w:space="0" w:color="000001"/>
+              <w:insideH w:val="single" w:sz="4" w:space="0" w:color="000001"/>
+              <w:insideV w:val="single" w:sz="4" w:space="0" w:color="000001"/>
+            </w:tcBorders>
+            <w:shd w:fill="FFFFFF" w:val="clear"/>
+            <w:tcMar>
+              <w:left w:w="-5" w:type="dxa"/>
+            </w:tcMar>
+          </w:tcPr>
+          <w:p>
+            <w:pPr>
+              <w:pStyle w:val="Normal"/>
+              <w:spacing w:before="114" w:after="114"/>
+              <w:jc w:val="center"/>
+              <w:rPr/>
+            </w:pPr>
+            <w:r>
+              <w:rPr>
+                <w:lang w:val="en-US"/>
+              </w:rPr>
+              <w:t>USER_ID#</w:t>
+            </w:r>
+          </w:p>
+        </w:tc>
+        <w:tc>
+          <w:tcPr>
+            <w:tcW w:w="1530" w:type="dxa"/>
+            <w:tcBorders>
+              <w:top w:val="single" w:sz="4" w:space="0" w:color="000001"/>
+              <w:left w:val="single" w:sz="4" w:space="0" w:color="000001"/>
+              <w:bottom w:val="single" w:sz="4" w:space="0" w:color="000001"/>
+              <w:right w:val="single" w:sz="4" w:space="0" w:color="000001"/>
+              <w:insideH w:val="single" w:sz="4" w:space="0" w:color="000001"/>
+              <w:insideV w:val="single" w:sz="4" w:space="0" w:color="000001"/>
+            </w:tcBorders>
+            <w:shd w:fill="FFFFFF" w:val="clear"/>
+            <w:tcMar>
+              <w:left w:w="-5" w:type="dxa"/>
+            </w:tcMar>
+          </w:tcPr>
+          <w:p>
+            <w:pPr>
+              <w:pStyle w:val="Normal"/>
+              <w:spacing w:before="114" w:after="114"/>
+              <w:jc w:val="center"/>
+              <w:rPr/>
+            </w:pPr>
+            <w:r>
+              <w:rPr>
+                <w:lang w:val="en-US"/>
+              </w:rPr>
+              <w:t>String</w:t>
+            </w:r>
+          </w:p>
+        </w:tc>
+        <w:tc>
+          <w:tcPr>
+            <w:tcW w:w="1350" w:type="dxa"/>
+            <w:tcBorders>
+              <w:top w:val="single" w:sz="4" w:space="0" w:color="000001"/>
+              <w:left w:val="single" w:sz="4" w:space="0" w:color="000001"/>
+              <w:bottom w:val="single" w:sz="4" w:space="0" w:color="000001"/>
+              <w:right w:val="single" w:sz="4" w:space="0" w:color="000001"/>
+              <w:insideH w:val="single" w:sz="4" w:space="0" w:color="000001"/>
+              <w:insideV w:val="single" w:sz="4" w:space="0" w:color="000001"/>
+            </w:tcBorders>
+            <w:shd w:fill="FFFFFF" w:val="clear"/>
+            <w:tcMar>
+              <w:left w:w="-5" w:type="dxa"/>
+            </w:tcMar>
+          </w:tcPr>
+          <w:p>
+            <w:pPr>
+              <w:pStyle w:val="Normal"/>
+              <w:spacing w:before="114" w:after="114"/>
+              <w:jc w:val="center"/>
+              <w:rPr/>
+            </w:pPr>
+            <w:r>
+              <w:rPr>
+                <w:lang w:val="en-US"/>
+              </w:rPr>
+              <w:t>No</w:t>
+            </w:r>
+          </w:p>
+        </w:tc>
+        <w:tc>
+          <w:tcPr>
+            <w:tcW w:w="5309" w:type="dxa"/>
+            <w:tcBorders>
+              <w:top w:val="single" w:sz="4" w:space="0" w:color="000001"/>
+              <w:left w:val="single" w:sz="4" w:space="0" w:color="000001"/>
+              <w:bottom w:val="single" w:sz="4" w:space="0" w:color="000001"/>
+              <w:right w:val="single" w:sz="4" w:space="0" w:color="000001"/>
+              <w:insideH w:val="single" w:sz="4" w:space="0" w:color="000001"/>
+              <w:insideV w:val="single" w:sz="4" w:space="0" w:color="000001"/>
+            </w:tcBorders>
+            <w:shd w:fill="FFFFFF" w:val="clear"/>
+            <w:tcMar>
+              <w:left w:w="-5" w:type="dxa"/>
+            </w:tcMar>
+          </w:tcPr>
+          <w:p>
+            <w:pPr>
+              <w:pStyle w:val="Normal"/>
+              <w:spacing w:before="114" w:after="114"/>
+              <w:jc w:val="center"/>
+              <w:rPr/>
+            </w:pPr>
+            <w:r>
+              <w:rPr>
+                <w:lang w:val="en-US"/>
+              </w:rPr>
+              <w:t>FK USER</w:t>
+            </w:r>
+          </w:p>
+        </w:tc>
+      </w:tr>
+      <w:tr>
+        <w:trPr/>
+        <w:tc>
+          <w:tcPr>
+            <w:tcW w:w="2610" w:type="dxa"/>
+            <w:tcBorders>
+              <w:top w:val="single" w:sz="4" w:space="0" w:color="000001"/>
+              <w:left w:val="single" w:sz="4" w:space="0" w:color="000001"/>
+              <w:bottom w:val="single" w:sz="4" w:space="0" w:color="000001"/>
+              <w:right w:val="single" w:sz="4" w:space="0" w:color="000001"/>
+              <w:insideH w:val="single" w:sz="4" w:space="0" w:color="000001"/>
+              <w:insideV w:val="single" w:sz="4" w:space="0" w:color="000001"/>
+            </w:tcBorders>
+            <w:shd w:fill="FFFFFF" w:val="clear"/>
+            <w:tcMar>
+              <w:left w:w="-5" w:type="dxa"/>
+            </w:tcMar>
+          </w:tcPr>
+          <w:p>
+            <w:pPr>
+              <w:pStyle w:val="Normal"/>
+              <w:spacing w:before="114" w:after="114"/>
+              <w:jc w:val="center"/>
+              <w:rPr/>
+            </w:pPr>
+            <w:r>
+              <w:rPr/>
+              <w:t>REPEAT</w:t>
+            </w:r>
+            <w:r>
+              <w:rPr/>
+              <w:t>_</w:t>
+            </w:r>
+            <w:r>
+              <w:rPr/>
+              <w:t>TYPE</w:t>
+            </w:r>
+          </w:p>
+        </w:tc>
+        <w:tc>
+          <w:tcPr>
+            <w:tcW w:w="1530" w:type="dxa"/>
+            <w:tcBorders>
+              <w:top w:val="single" w:sz="4" w:space="0" w:color="000001"/>
+              <w:left w:val="single" w:sz="4" w:space="0" w:color="000001"/>
+              <w:bottom w:val="single" w:sz="4" w:space="0" w:color="000001"/>
+              <w:right w:val="single" w:sz="4" w:space="0" w:color="000001"/>
+              <w:insideH w:val="single" w:sz="4" w:space="0" w:color="000001"/>
+              <w:insideV w:val="single" w:sz="4" w:space="0" w:color="000001"/>
+            </w:tcBorders>
+            <w:shd w:fill="FFFFFF" w:val="clear"/>
+            <w:tcMar>
+              <w:left w:w="-5" w:type="dxa"/>
+            </w:tcMar>
+          </w:tcPr>
+          <w:p>
+            <w:pPr>
+              <w:pStyle w:val="Normal"/>
+              <w:spacing w:before="114" w:after="114"/>
+              <w:jc w:val="center"/>
+              <w:rPr/>
+            </w:pPr>
+            <w:r>
+              <w:rPr/>
+              <w:t>String</w:t>
+            </w:r>
+          </w:p>
+        </w:tc>
+        <w:tc>
+          <w:tcPr>
+            <w:tcW w:w="1350" w:type="dxa"/>
+            <w:tcBorders>
+              <w:top w:val="single" w:sz="4" w:space="0" w:color="000001"/>
+              <w:left w:val="single" w:sz="4" w:space="0" w:color="000001"/>
+              <w:bottom w:val="single" w:sz="4" w:space="0" w:color="000001"/>
+              <w:right w:val="single" w:sz="4" w:space="0" w:color="000001"/>
+              <w:insideH w:val="single" w:sz="4" w:space="0" w:color="000001"/>
+              <w:insideV w:val="single" w:sz="4" w:space="0" w:color="000001"/>
+            </w:tcBorders>
+            <w:shd w:fill="FFFFFF" w:val="clear"/>
+            <w:tcMar>
+              <w:left w:w="-5" w:type="dxa"/>
+            </w:tcMar>
+          </w:tcPr>
+          <w:p>
+            <w:pPr>
+              <w:pStyle w:val="Normal"/>
+              <w:spacing w:before="114" w:after="114"/>
+              <w:jc w:val="center"/>
+              <w:rPr/>
+            </w:pPr>
+            <w:r>
+              <w:rPr/>
+              <w:t>No</w:t>
+            </w:r>
+          </w:p>
+        </w:tc>
+        <w:tc>
+          <w:tcPr>
+            <w:tcW w:w="5309" w:type="dxa"/>
+            <w:tcBorders>
+              <w:top w:val="single" w:sz="4" w:space="0" w:color="000001"/>
+              <w:left w:val="single" w:sz="4" w:space="0" w:color="000001"/>
+              <w:bottom w:val="single" w:sz="4" w:space="0" w:color="000001"/>
+              <w:right w:val="single" w:sz="4" w:space="0" w:color="000001"/>
+              <w:insideH w:val="single" w:sz="4" w:space="0" w:color="000001"/>
+              <w:insideV w:val="single" w:sz="4" w:space="0" w:color="000001"/>
+            </w:tcBorders>
+            <w:shd w:fill="FFFFFF" w:val="clear"/>
+            <w:tcMar>
+              <w:left w:w="-5" w:type="dxa"/>
+            </w:tcMar>
+          </w:tcPr>
+          <w:p>
+            <w:pPr>
+              <w:pStyle w:val="Normal"/>
+              <w:spacing w:before="114" w:after="114"/>
+              <w:jc w:val="center"/>
+              <w:rPr/>
+            </w:pPr>
+            <w:r>
+              <w:rPr/>
+              <w:t>TRANSACTION/TRANSFER</w:t>
+            </w:r>
+          </w:p>
+        </w:tc>
+      </w:tr>
+      <w:tr>
+        <w:trPr/>
+        <w:tc>
+          <w:tcPr>
+            <w:tcW w:w="2610" w:type="dxa"/>
+            <w:tcBorders>
+              <w:top w:val="single" w:sz="4" w:space="0" w:color="000001"/>
+              <w:left w:val="single" w:sz="4" w:space="0" w:color="000001"/>
+              <w:bottom w:val="single" w:sz="4" w:space="0" w:color="000001"/>
+              <w:right w:val="single" w:sz="4" w:space="0" w:color="000001"/>
+              <w:insideH w:val="single" w:sz="4" w:space="0" w:color="000001"/>
+              <w:insideV w:val="single" w:sz="4" w:space="0" w:color="000001"/>
+            </w:tcBorders>
+            <w:shd w:fill="FFFFFF" w:val="clear"/>
+            <w:tcMar>
+              <w:left w:w="-5" w:type="dxa"/>
+            </w:tcMar>
+          </w:tcPr>
+          <w:p>
+            <w:pPr>
+              <w:pStyle w:val="Normal"/>
+              <w:spacing w:before="114" w:after="114"/>
+              <w:jc w:val="center"/>
+              <w:rPr/>
+            </w:pPr>
+            <w:r>
+              <w:rPr>
+                <w:lang w:val="en-US"/>
+              </w:rPr>
+              <w:t>REPEAT</w:t>
+            </w:r>
+            <w:r>
+              <w:rPr>
+                <w:lang w:val="en-US"/>
+              </w:rPr>
+              <w:t>_</w:t>
+            </w:r>
+            <w:r>
+              <w:rPr>
+                <w:lang w:val="en-US"/>
+              </w:rPr>
+              <w:t>TYPE_ID</w:t>
+            </w:r>
+          </w:p>
+        </w:tc>
+        <w:tc>
+          <w:tcPr>
+            <w:tcW w:w="1530" w:type="dxa"/>
+            <w:tcBorders>
+              <w:top w:val="single" w:sz="4" w:space="0" w:color="000001"/>
+              <w:left w:val="single" w:sz="4" w:space="0" w:color="000001"/>
+              <w:bottom w:val="single" w:sz="4" w:space="0" w:color="000001"/>
+              <w:right w:val="single" w:sz="4" w:space="0" w:color="000001"/>
+              <w:insideH w:val="single" w:sz="4" w:space="0" w:color="000001"/>
+              <w:insideV w:val="single" w:sz="4" w:space="0" w:color="000001"/>
+            </w:tcBorders>
+            <w:shd w:fill="FFFFFF" w:val="clear"/>
+            <w:tcMar>
+              <w:left w:w="-5" w:type="dxa"/>
+            </w:tcMar>
+          </w:tcPr>
+          <w:p>
+            <w:pPr>
+              <w:pStyle w:val="Normal"/>
+              <w:spacing w:before="114" w:after="114"/>
+              <w:jc w:val="center"/>
+              <w:rPr/>
+            </w:pPr>
+            <w:r>
+              <w:rPr/>
+              <w:t>String</w:t>
+            </w:r>
+          </w:p>
+        </w:tc>
+        <w:tc>
+          <w:tcPr>
+            <w:tcW w:w="1350" w:type="dxa"/>
+            <w:tcBorders>
+              <w:top w:val="single" w:sz="4" w:space="0" w:color="000001"/>
+              <w:left w:val="single" w:sz="4" w:space="0" w:color="000001"/>
+              <w:bottom w:val="single" w:sz="4" w:space="0" w:color="000001"/>
+              <w:right w:val="single" w:sz="4" w:space="0" w:color="000001"/>
+              <w:insideH w:val="single" w:sz="4" w:space="0" w:color="000001"/>
+              <w:insideV w:val="single" w:sz="4" w:space="0" w:color="000001"/>
+            </w:tcBorders>
+            <w:shd w:fill="FFFFFF" w:val="clear"/>
+            <w:tcMar>
+              <w:left w:w="-5" w:type="dxa"/>
+            </w:tcMar>
+          </w:tcPr>
+          <w:p>
+            <w:pPr>
+              <w:pStyle w:val="Normal"/>
+              <w:spacing w:before="114" w:after="114"/>
+              <w:jc w:val="center"/>
+              <w:rPr/>
+            </w:pPr>
+            <w:r>
+              <w:rPr/>
+              <w:t>No</w:t>
+            </w:r>
+          </w:p>
+        </w:tc>
+        <w:tc>
+          <w:tcPr>
+            <w:tcW w:w="5309" w:type="dxa"/>
+            <w:tcBorders>
+              <w:top w:val="single" w:sz="4" w:space="0" w:color="000001"/>
+              <w:left w:val="single" w:sz="4" w:space="0" w:color="000001"/>
+              <w:bottom w:val="single" w:sz="4" w:space="0" w:color="000001"/>
+              <w:right w:val="single" w:sz="4" w:space="0" w:color="000001"/>
+              <w:insideH w:val="single" w:sz="4" w:space="0" w:color="000001"/>
+              <w:insideV w:val="single" w:sz="4" w:space="0" w:color="000001"/>
+            </w:tcBorders>
+            <w:shd w:fill="FFFFFF" w:val="clear"/>
+            <w:tcMar>
+              <w:left w:w="-5" w:type="dxa"/>
+            </w:tcMar>
+          </w:tcPr>
+          <w:p>
+            <w:pPr>
+              <w:pStyle w:val="Normal"/>
+              <w:spacing w:before="114" w:after="114"/>
+              <w:jc w:val="center"/>
+              <w:rPr/>
+            </w:pPr>
+            <w:r>
+              <w:rPr>
+                <w:lang w:val="en-US"/>
+              </w:rPr>
+              <w:t>TRANSACTION/TRANSFER ID</w:t>
             </w:r>
           </w:p>
         </w:tc>
@@ -10691,14 +12016,14 @@
           <w:sz w:val="28"/>
           <w:lang w:val="en-US"/>
         </w:rPr>
-        <w:t>SETTING</w:t>
+        <w:t>SETTINGS</w:t>
       </w:r>
     </w:p>
     <w:tbl>
       <w:tblPr>
         <w:tblW w:w="10710" w:type="dxa"/>
         <w:jc w:val="left"/>
-        <w:tblInd w:w="-82" w:type="dxa"/>
+        <w:tblInd w:w="-92" w:type="dxa"/>
         <w:tblBorders>
           <w:top w:val="single" w:sz="4" w:space="0" w:color="000001"/>
           <w:left w:val="single" w:sz="4" w:space="0" w:color="000001"/>
@@ -11740,7 +13065,11 @@
         </w:rPr>
       </w:pPr>
       <w:r>
-        <w:rPr/>
+        <w:rPr>
+          <w:rFonts w:ascii="Calibri;sans-serif" w:hAnsi="Calibri;sans-serif"/>
+          <w:color w:val="00000A"/>
+          <w:sz w:val="22"/>
+        </w:rPr>
       </w:r>
     </w:p>
     <w:p>
@@ -11761,14 +13090,14 @@
           <w:sz w:val="28"/>
           <w:lang w:val="en-US"/>
         </w:rPr>
-        <w:t>NOTIFICATION</w:t>
+        <w:t>NOTIFICATIONS</w:t>
       </w:r>
     </w:p>
     <w:tbl>
       <w:tblPr>
         <w:tblW w:w="10800" w:type="dxa"/>
         <w:jc w:val="left"/>
-        <w:tblInd w:w="-120" w:type="dxa"/>
+        <w:tblInd w:w="-130" w:type="dxa"/>
         <w:tblBorders>
           <w:top w:val="single" w:sz="4" w:space="0" w:color="000001"/>
           <w:left w:val="single" w:sz="4" w:space="0" w:color="000001"/>
@@ -12460,10 +13789,10 @@
               <w:jc w:val="center"/>
               <w:rPr/>
             </w:pPr>
-            <w:bookmarkStart w:id="28" w:name="__DdeLink__2323_2042898993"/>
-            <w:bookmarkStart w:id="29" w:name="__DdeLink__1867_898880658"/>
-            <w:bookmarkEnd w:id="28"/>
-            <w:bookmarkEnd w:id="29"/>
+            <w:bookmarkStart w:id="31" w:name="__DdeLink__2323_2042898993"/>
+            <w:bookmarkStart w:id="32" w:name="__DdeLink__1867_898880658"/>
+            <w:bookmarkEnd w:id="31"/>
+            <w:bookmarkEnd w:id="32"/>
             <w:r>
               <w:rPr>
                 <w:rFonts w:eastAsia="Droid Sans Fallback" w:cs="DejaVu Sans"/>
@@ -12802,17 +14131,7 @@
                 <w:szCs w:val="22"/>
                 <w:lang w:val="en-US" w:eastAsia="en-IN" w:bidi="ar-SA"/>
               </w:rPr>
-              <w:t>N</w:t>
-            </w:r>
-            <w:r>
-              <w:rPr>
-                <w:rFonts w:eastAsia="Droid Sans Fallback" w:cs="DejaVu Sans"/>
-                <w:color w:val="00000A"/>
-                <w:sz w:val="22"/>
-                <w:szCs w:val="22"/>
-                <w:lang w:val="en-US" w:eastAsia="en-IN" w:bidi="ar-SA"/>
-              </w:rPr>
-              <w:t>OTIF_DATE</w:t>
+              <w:t>NOTIF_DATE</w:t>
             </w:r>
           </w:p>
         </w:tc>

</xml_diff>